<commit_message>
Cleaned up files and changd analysis data
</commit_message>
<xml_diff>
--- a/Data analysis.docx
+++ b/Data analysis.docx
@@ -18,26 +18,6 @@
       </w:r>
     </w:p>
     <w:p/>
-    <w:p>
-      <w:r>
-        <w:t>Potential links:</w:t>
-      </w:r>
-    </w:p>
-    <w:p>
-      <w:pPr>
-        <w:pStyle w:val="ListParagraph"/>
-        <w:numPr>
-          <w:ilvl w:val="0"/>
-          <w:numId w:val="1"/>
-        </w:numPr>
-      </w:pPr>
-      <w:r>
-        <w:t xml:space="preserve"> </w:t>
-      </w:r>
-      <w:r>
-        <w:t>S</w:t>
-      </w:r>
-    </w:p>
     <w:p/>
     <w:p>
       <w:pPr>
@@ -51,7 +31,7 @@
           <w:b/>
           <w:bCs/>
         </w:rPr>
-        <w:t>Summary</w:t>
+        <w:t>Data cleaning summary:</w:t>
       </w:r>
     </w:p>
     <w:p>
@@ -341,1769 +321,61 @@
         <w:t>Cleaning Actions Performed:</w:t>
       </w:r>
     </w:p>
+    <w:p/>
+    <w:p/>
     <w:p>
       <w:r>
-        <w:rPr>
-          <w:b/>
-          <w:bCs/>
-        </w:rPr>
         <w:lastRenderedPageBreak/>
-        <w:t>1. Validated GPS coordinates and timestamps</w:t>
-      </w:r>
-    </w:p>
-    <w:p>
-      <w:pPr>
-        <w:numPr>
-          <w:ilvl w:val="0"/>
-          <w:numId w:val="19"/>
-        </w:numPr>
-      </w:pPr>
-      <w:r>
-        <w:t>Ensured all latitude values are between -90° and 90°</w:t>
-      </w:r>
-    </w:p>
-    <w:p>
-      <w:pPr>
-        <w:numPr>
-          <w:ilvl w:val="0"/>
-          <w:numId w:val="20"/>
-        </w:numPr>
-      </w:pPr>
-      <w:r>
-        <w:t>Ensured all longitude values are between -180° and 180°</w:t>
-      </w:r>
-    </w:p>
-    <w:p>
-      <w:pPr>
-        <w:numPr>
-          <w:ilvl w:val="0"/>
-          <w:numId w:val="21"/>
-        </w:numPr>
-      </w:pPr>
-      <w:r>
-        <w:t>Verified timestamps are in valid datetime format</w:t>
-      </w:r>
-    </w:p>
-    <w:p>
-      <w:pPr>
-        <w:numPr>
-          <w:ilvl w:val="0"/>
-          <w:numId w:val="22"/>
-        </w:numPr>
-      </w:pPr>
-      <w:r>
-        <w:t>Sorted entire dataset chronologically by timestamp for time-series analysis</w:t>
-      </w:r>
-    </w:p>
-    <w:p>
-      <w:r>
-        <w:rPr>
-          <w:b/>
-          <w:bCs/>
-        </w:rPr>
-        <w:t>2. Filled missing values with appropriate defaults</w:t>
-      </w:r>
-    </w:p>
-    <w:p>
-      <w:pPr>
-        <w:numPr>
-          <w:ilvl w:val="0"/>
-          <w:numId w:val="23"/>
-        </w:numPr>
-      </w:pPr>
-      <w:r>
-        <w:t>Used </w:t>
+        <w:t>Bottlenecks</w:t>
       </w:r>
       <w:r>
-        <w:rPr>
-          <w:b/>
-          <w:bCs/>
-        </w:rPr>
-        <w:t>median imputation</w:t>
-      </w:r>
-      <w:r>
-        <w:t> for numeric fields (more robust than mean when outliers exist)</w:t>
-      </w:r>
-    </w:p>
-    <w:p>
-      <w:pPr>
-        <w:numPr>
-          <w:ilvl w:val="0"/>
-          <w:numId w:val="24"/>
-        </w:numPr>
-      </w:pPr>
-      <w:r>
-        <w:t>Removed rows only when critical fields (timestamp, GPS coordinates) were missing</w:t>
-      </w:r>
-    </w:p>
-    <w:p>
-      <w:pPr>
-        <w:numPr>
-          <w:ilvl w:val="0"/>
-          <w:numId w:val="25"/>
-        </w:numPr>
-      </w:pPr>
-      <w:r>
-        <w:t>Preserved data quality by choosing statistically sound replacement values</w:t>
-      </w:r>
-    </w:p>
-    <w:p>
-      <w:r>
-        <w:rPr>
-          <w:b/>
-          <w:bCs/>
-        </w:rPr>
-        <w:t>3. Added quality monitoring flags</w:t>
-      </w:r>
-    </w:p>
-    <w:p>
-      <w:pPr>
-        <w:numPr>
-          <w:ilvl w:val="0"/>
-          <w:numId w:val="26"/>
-        </w:numPr>
-      </w:pPr>
-      <w:r>
-        <w:t>Created 4 binary flags for risk monitoring:</w:t>
-      </w:r>
-    </w:p>
-    <w:p>
-      <w:pPr>
-        <w:numPr>
-          <w:ilvl w:val="0"/>
-          <w:numId w:val="27"/>
-        </w:numPr>
-      </w:pPr>
-      <w:proofErr w:type="spellStart"/>
-      <w:r>
-        <w:t>flag_high_fuel_consumption</w:t>
-      </w:r>
-      <w:proofErr w:type="spellEnd"/>
-      <w:r>
-        <w:t>: Vehicles using &gt;15 L/hour</w:t>
-      </w:r>
-    </w:p>
-    <w:p>
-      <w:pPr>
-        <w:numPr>
-          <w:ilvl w:val="0"/>
-          <w:numId w:val="28"/>
-        </w:numPr>
-      </w:pPr>
-      <w:proofErr w:type="spellStart"/>
-      <w:r>
-        <w:t>flag_extreme_temperature</w:t>
-      </w:r>
-      <w:proofErr w:type="spellEnd"/>
-      <w:r>
-        <w:t>: Cargo exposed to &lt;-10°C or &gt;40°C</w:t>
-      </w:r>
-    </w:p>
-    <w:p>
-      <w:pPr>
-        <w:numPr>
-          <w:ilvl w:val="0"/>
-          <w:numId w:val="29"/>
-        </w:numPr>
-      </w:pPr>
-      <w:proofErr w:type="spellStart"/>
-      <w:r>
-        <w:t>flag_high_risk_route</w:t>
-      </w:r>
-      <w:proofErr w:type="spellEnd"/>
-      <w:r>
-        <w:t>: Routes with risk level &gt;8/10</w:t>
-      </w:r>
-    </w:p>
-    <w:p>
-      <w:pPr>
-        <w:numPr>
-          <w:ilvl w:val="0"/>
-          <w:numId w:val="30"/>
-        </w:numPr>
-      </w:pPr>
-      <w:proofErr w:type="spellStart"/>
-      <w:r>
-        <w:t>flag_low_supplier_reliability</w:t>
-      </w:r>
-      <w:proofErr w:type="spellEnd"/>
-      <w:r>
-        <w:t>: Suppliers with reliability &lt;0.3</w:t>
-      </w:r>
-    </w:p>
-    <w:p>
-      <w:pPr>
-        <w:rPr>
-          <w:b/>
-          <w:bCs/>
-        </w:rPr>
-      </w:pPr>
-      <w:r>
-        <w:rPr>
-          <w:b/>
-          <w:bCs/>
-        </w:rPr>
-        <w:t>Consistency: 66.6% Explanation:</w:t>
-      </w:r>
-    </w:p>
-    <w:p>
-      <w:r>
-        <w:t>This metric checks </w:t>
-      </w:r>
-      <w:r>
-        <w:rPr>
-          <w:b/>
-          <w:bCs/>
-        </w:rPr>
-        <w:t>cross-field logical consistency</w:t>
-      </w:r>
-      <w:r>
-        <w:t>. The lower score (66.6%) indicates:</w:t>
-      </w:r>
-    </w:p>
-    <w:p>
-      <w:pPr>
-        <w:numPr>
-          <w:ilvl w:val="0"/>
-          <w:numId w:val="31"/>
-        </w:numPr>
-      </w:pPr>
-      <w:r>
-        <w:rPr>
-          <w:b/>
-          <w:bCs/>
-        </w:rPr>
-        <w:t>~10,700 records (33.4%)</w:t>
-      </w:r>
-      <w:r>
-        <w:t> show successfully fulfilled orders (</w:t>
-      </w:r>
-      <w:proofErr w:type="spellStart"/>
-      <w:r>
-        <w:t>order_fulfillment_status</w:t>
-      </w:r>
-      <w:proofErr w:type="spellEnd"/>
-      <w:r>
-        <w:t xml:space="preserve"> = 1) despite having high predicted delay probability (</w:t>
-      </w:r>
-      <w:proofErr w:type="spellStart"/>
-      <w:r>
-        <w:t>delay_probability</w:t>
-      </w:r>
-      <w:proofErr w:type="spellEnd"/>
-      <w:r>
-        <w:t xml:space="preserve"> &gt; 0.8)</w:t>
-      </w:r>
-    </w:p>
-    <w:p>
-      <w:r>
-        <w:rPr>
-          <w:b/>
-          <w:bCs/>
-        </w:rPr>
-        <w:t>What this means:</w:t>
-      </w:r>
-    </w:p>
-    <w:p>
-      <w:pPr>
-        <w:numPr>
-          <w:ilvl w:val="0"/>
-          <w:numId w:val="32"/>
-        </w:numPr>
-      </w:pPr>
-      <w:r>
-        <w:t>Your supply chain team </w:t>
-      </w:r>
-      <w:r>
-        <w:rPr>
-          <w:b/>
-          <w:bCs/>
-        </w:rPr>
-        <w:t>successfully recovered</w:t>
-      </w:r>
-      <w:r>
-        <w:t> from ~33% of high-risk situations</w:t>
-      </w:r>
-    </w:p>
-    <w:p>
-      <w:pPr>
-        <w:numPr>
-          <w:ilvl w:val="0"/>
-          <w:numId w:val="33"/>
-        </w:numPr>
-      </w:pPr>
-      <w:r>
-        <w:t>Demonstrates operational </w:t>
-      </w:r>
-      <w:r>
-        <w:rPr>
-          <w:b/>
-          <w:bCs/>
-        </w:rPr>
-        <w:t>resilience and adaptive capacity</w:t>
-      </w:r>
-    </w:p>
-    <w:p>
-      <w:pPr>
-        <w:numPr>
-          <w:ilvl w:val="0"/>
-          <w:numId w:val="34"/>
-        </w:numPr>
-      </w:pPr>
-      <w:r>
-        <w:t>Suggests the delay prediction model may be </w:t>
-      </w:r>
-      <w:r>
-        <w:rPr>
-          <w:b/>
-          <w:bCs/>
-        </w:rPr>
-        <w:t>conservative</w:t>
-      </w:r>
-      <w:r>
-        <w:t xml:space="preserve"> (predicting delays that </w:t>
-      </w:r>
-      <w:proofErr w:type="gramStart"/>
-      <w:r>
-        <w:t>don't</w:t>
-      </w:r>
-      <w:proofErr w:type="gramEnd"/>
-      <w:r>
-        <w:t xml:space="preserve"> materialize)</w:t>
-      </w:r>
-    </w:p>
-    <w:p>
-      <w:pPr>
-        <w:numPr>
-          <w:ilvl w:val="0"/>
-          <w:numId w:val="35"/>
-        </w:numPr>
-      </w:pPr>
-      <w:r>
-        <w:t xml:space="preserve">Great insight for your </w:t>
-      </w:r>
-      <w:proofErr w:type="spellStart"/>
-      <w:r>
-        <w:t>Datathon</w:t>
-      </w:r>
-      <w:proofErr w:type="spellEnd"/>
-      <w:r>
-        <w:t xml:space="preserve"> presentation: "Despite 33% of orders being flagged as high-delay risk, they were still fulfilled successfully"</w:t>
-      </w:r>
-    </w:p>
-    <w:p>
-      <w:r>
-        <w:t xml:space="preserve">This </w:t>
-      </w:r>
-      <w:proofErr w:type="gramStart"/>
-      <w:r>
-        <w:t>isn't</w:t>
-      </w:r>
-      <w:proofErr w:type="gramEnd"/>
-      <w:r>
-        <w:t xml:space="preserve"> necessarily a data quality issue - </w:t>
-      </w:r>
-      <w:proofErr w:type="gramStart"/>
-      <w:r>
-        <w:t>it's</w:t>
-      </w:r>
-      <w:proofErr w:type="gramEnd"/>
-      <w:r>
-        <w:t xml:space="preserve"> revealing </w:t>
-      </w:r>
-      <w:r>
-        <w:rPr>
-          <w:b/>
-          <w:bCs/>
-        </w:rPr>
-        <w:t>real operational performance</w:t>
-      </w:r>
-      <w:r>
-        <w:t> where teams overcome predicted challenges!</w:t>
-      </w:r>
-    </w:p>
-    <w:p/>
-    <w:p>
-      <w:pPr>
-        <w:rPr>
-          <w:b/>
-          <w:bCs/>
-        </w:rPr>
-      </w:pPr>
-      <w:r>
-        <w:rPr>
-          <w:b/>
-          <w:bCs/>
-        </w:rPr>
-        <w:t>D</w:t>
-      </w:r>
-      <w:r>
-        <w:rPr>
-          <w:b/>
-          <w:bCs/>
-        </w:rPr>
-        <w:t>ISCREPANCY DETECTED:</w:t>
-      </w:r>
-    </w:p>
-    <w:p>
-      <w:pPr>
-        <w:numPr>
-          <w:ilvl w:val="0"/>
-          <w:numId w:val="36"/>
-        </w:numPr>
-      </w:pPr>
-      <w:r>
-        <w:rPr>
-          <w:b/>
-          <w:bCs/>
-        </w:rPr>
-        <w:t>Declared Range</w:t>
-      </w:r>
-      <w:r>
-        <w:t>: Jan 2021 - Jan 2024</w:t>
-      </w:r>
-    </w:p>
-    <w:p>
-      <w:pPr>
-        <w:numPr>
-          <w:ilvl w:val="0"/>
-          <w:numId w:val="37"/>
-        </w:numPr>
-      </w:pPr>
-      <w:r>
-        <w:rPr>
-          <w:b/>
-          <w:bCs/>
-        </w:rPr>
-        <w:t>Actual Range</w:t>
-      </w:r>
-      <w:r>
-        <w:t>: Jan 2021 - </w:t>
-      </w:r>
-      <w:r>
-        <w:rPr>
-          <w:b/>
-          <w:bCs/>
-        </w:rPr>
-        <w:t>Aug 2024</w:t>
-      </w:r>
-    </w:p>
-    <w:p>
-      <w:pPr>
-        <w:numPr>
-          <w:ilvl w:val="0"/>
-          <w:numId w:val="38"/>
-        </w:numPr>
-      </w:pPr>
-      <w:r>
-        <w:rPr>
-          <w:b/>
-          <w:bCs/>
-        </w:rPr>
-        <w:lastRenderedPageBreak/>
-        <w:t>Extension</w:t>
-      </w:r>
-      <w:r>
-        <w:t>: 7 months beyond declared range</w:t>
-      </w:r>
-    </w:p>
-    <w:p>
-      <w:pPr>
-        <w:numPr>
-          <w:ilvl w:val="0"/>
-          <w:numId w:val="39"/>
-        </w:numPr>
-      </w:pPr>
-      <w:r>
-        <w:rPr>
-          <w:b/>
-          <w:bCs/>
-        </w:rPr>
-        <w:t>Impact</w:t>
-      </w:r>
-      <w:r>
-        <w:t>: 5,064 records (15.8%) were outside the declared range</w:t>
-      </w:r>
-    </w:p>
-    <w:p/>
-    <w:p>
-      <w:pPr>
-        <w:rPr>
-          <w:b/>
-          <w:bCs/>
-        </w:rPr>
-      </w:pPr>
-      <w:r>
-        <w:rPr>
-          <w:b/>
-          <w:bCs/>
-        </w:rPr>
-        <w:t>2. Time-Series Aggregations Created</w:t>
-      </w:r>
-    </w:p>
-    <w:p>
-      <w:pPr>
-        <w:rPr>
-          <w:b/>
-          <w:bCs/>
-        </w:rPr>
-      </w:pPr>
-      <w:r>
-        <w:rPr>
-          <w:b/>
-          <w:bCs/>
-        </w:rPr>
-        <w:t>Daily Aggregation (daily_supply_chain_metrics.csv)</w:t>
-      </w:r>
-    </w:p>
-    <w:p>
-      <w:pPr>
-        <w:numPr>
-          <w:ilvl w:val="0"/>
-          <w:numId w:val="40"/>
-        </w:numPr>
-      </w:pPr>
-      <w:r>
-        <w:rPr>
-          <w:b/>
-          <w:bCs/>
-        </w:rPr>
-        <w:t>1,126 days</w:t>
-      </w:r>
-      <w:r>
-        <w:t> of data</w:t>
-      </w:r>
-    </w:p>
-    <w:p>
-      <w:pPr>
-        <w:numPr>
-          <w:ilvl w:val="0"/>
-          <w:numId w:val="41"/>
-        </w:numPr>
-      </w:pPr>
-      <w:r>
-        <w:rPr>
-          <w:b/>
-          <w:bCs/>
-        </w:rPr>
-        <w:t>33 metrics per day</w:t>
-      </w:r>
-      <w:r>
-        <w:t> including:</w:t>
-      </w:r>
-    </w:p>
-    <w:p>
-      <w:pPr>
-        <w:numPr>
-          <w:ilvl w:val="0"/>
-          <w:numId w:val="42"/>
-        </w:numPr>
-      </w:pPr>
-      <w:r>
-        <w:t>Daily record count (volume)</w:t>
-      </w:r>
-    </w:p>
-    <w:p>
-      <w:pPr>
-        <w:numPr>
-          <w:ilvl w:val="0"/>
-          <w:numId w:val="43"/>
-        </w:numPr>
-      </w:pPr>
-      <w:r>
-        <w:t>Average/sum fuel consumption</w:t>
-      </w:r>
-    </w:p>
-    <w:p>
-      <w:pPr>
-        <w:numPr>
-          <w:ilvl w:val="0"/>
-          <w:numId w:val="44"/>
-        </w:numPr>
-      </w:pPr>
-      <w:r>
-        <w:t>Average/sum shipping costs</w:t>
-      </w:r>
-    </w:p>
-    <w:p>
-      <w:pPr>
-        <w:numPr>
-          <w:ilvl w:val="0"/>
-          <w:numId w:val="45"/>
-        </w:numPr>
-      </w:pPr>
-      <w:proofErr w:type="spellStart"/>
-      <w:r>
-        <w:t>Fulfillment</w:t>
-      </w:r>
-      <w:proofErr w:type="spellEnd"/>
-      <w:r>
-        <w:t xml:space="preserve"> rate</w:t>
-      </w:r>
-    </w:p>
-    <w:p>
-      <w:pPr>
-        <w:numPr>
-          <w:ilvl w:val="0"/>
-          <w:numId w:val="46"/>
-        </w:numPr>
-      </w:pPr>
-      <w:r>
-        <w:t>Traffic congestion levels</w:t>
-      </w:r>
-    </w:p>
-    <w:p>
-      <w:pPr>
-        <w:numPr>
-          <w:ilvl w:val="0"/>
-          <w:numId w:val="47"/>
-        </w:numPr>
-      </w:pPr>
-      <w:r>
-        <w:t>Risk metrics</w:t>
-      </w:r>
-    </w:p>
-    <w:p>
-      <w:pPr>
-        <w:numPr>
-          <w:ilvl w:val="0"/>
-          <w:numId w:val="48"/>
-        </w:numPr>
-      </w:pPr>
-      <w:r>
-        <w:t>Quality indicators</w:t>
-      </w:r>
-    </w:p>
-    <w:p>
-      <w:pPr>
-        <w:numPr>
-          <w:ilvl w:val="0"/>
-          <w:numId w:val="49"/>
-        </w:numPr>
-      </w:pPr>
-      <w:r>
-        <w:t>Temperature ranges</w:t>
-      </w:r>
-    </w:p>
-    <w:p>
-      <w:pPr>
-        <w:rPr>
-          <w:b/>
-          <w:bCs/>
-        </w:rPr>
-      </w:pPr>
-      <w:r>
-        <w:rPr>
-          <w:b/>
-          <w:bCs/>
-        </w:rPr>
-        <w:t>Weekly Aggregation (weekly_supply_chain_metrics.csv)</w:t>
-      </w:r>
-    </w:p>
-    <w:p>
-      <w:pPr>
-        <w:numPr>
-          <w:ilvl w:val="0"/>
-          <w:numId w:val="50"/>
-        </w:numPr>
-      </w:pPr>
-      <w:r>
-        <w:rPr>
-          <w:b/>
-          <w:bCs/>
-        </w:rPr>
-        <w:t>162 weeks</w:t>
-      </w:r>
-      <w:r>
-        <w:t> of data</w:t>
-      </w:r>
-    </w:p>
-    <w:p>
-      <w:pPr>
-        <w:numPr>
-          <w:ilvl w:val="0"/>
-          <w:numId w:val="51"/>
-        </w:numPr>
-      </w:pPr>
-      <w:r>
-        <w:rPr>
-          <w:b/>
-          <w:bCs/>
-        </w:rPr>
-        <w:t>35 metrics per week</w:t>
-      </w:r>
-      <w:r>
-        <w:t> including:</w:t>
-      </w:r>
-    </w:p>
-    <w:p>
-      <w:pPr>
-        <w:numPr>
-          <w:ilvl w:val="0"/>
-          <w:numId w:val="52"/>
-        </w:numPr>
-      </w:pPr>
-      <w:r>
-        <w:t>Weekly volumes</w:t>
-      </w:r>
-    </w:p>
-    <w:p>
-      <w:pPr>
-        <w:numPr>
-          <w:ilvl w:val="0"/>
-          <w:numId w:val="53"/>
-        </w:numPr>
-      </w:pPr>
-      <w:r>
-        <w:t>Operational KPIs</w:t>
-      </w:r>
-    </w:p>
-    <w:p>
-      <w:pPr>
-        <w:numPr>
-          <w:ilvl w:val="0"/>
-          <w:numId w:val="54"/>
-        </w:numPr>
-      </w:pPr>
-      <w:r>
-        <w:t>Performance trends</w:t>
-      </w:r>
-    </w:p>
-    <w:p>
-      <w:pPr>
-        <w:numPr>
-          <w:ilvl w:val="0"/>
-          <w:numId w:val="55"/>
-        </w:numPr>
-      </w:pPr>
-      <w:r>
-        <w:t>Risk indicators</w:t>
-      </w:r>
-    </w:p>
-    <w:p>
-      <w:pPr>
-        <w:numPr>
-          <w:ilvl w:val="0"/>
-          <w:numId w:val="56"/>
-        </w:numPr>
-      </w:pPr>
-      <w:r>
-        <w:t>Quality metrics</w:t>
-      </w:r>
-    </w:p>
-    <w:p>
-      <w:pPr>
-        <w:rPr>
-          <w:b/>
-          <w:bCs/>
-        </w:rPr>
-      </w:pPr>
-      <w:r>
-        <w:rPr>
-          <w:b/>
-          <w:bCs/>
-        </w:rPr>
-        <w:t>Key Insights (Jan 2021 - Jan 2024):</w:t>
-      </w:r>
-    </w:p>
-    <w:p>
-      <w:r>
-        <w:rPr>
-          <w:b/>
-          <w:bCs/>
-        </w:rPr>
-        <w:t>Operational Performance:</w:t>
-      </w:r>
-    </w:p>
-    <w:p>
-      <w:pPr>
-        <w:numPr>
-          <w:ilvl w:val="0"/>
-          <w:numId w:val="57"/>
-        </w:numPr>
-      </w:pPr>
-      <w:proofErr w:type="spellStart"/>
-      <w:r>
-        <w:t>Fulfillment</w:t>
-      </w:r>
-      <w:proofErr w:type="spellEnd"/>
-      <w:r>
-        <w:t xml:space="preserve"> Rate: 61.6% (room for improvement!)</w:t>
-      </w:r>
-    </w:p>
-    <w:p>
-      <w:pPr>
-        <w:numPr>
-          <w:ilvl w:val="0"/>
-          <w:numId w:val="58"/>
-        </w:numPr>
-      </w:pPr>
-      <w:r>
-        <w:t>Average Fuel: 8.02 L/hour</w:t>
-      </w:r>
-    </w:p>
-    <w:p>
-      <w:pPr>
-        <w:numPr>
-          <w:ilvl w:val="0"/>
-          <w:numId w:val="59"/>
-        </w:numPr>
-      </w:pPr>
-      <w:r>
-        <w:t>Total Shipping Costs: $12.4M over 3 years</w:t>
-      </w:r>
-    </w:p>
-    <w:p>
-      <w:r>
-        <w:rPr>
-          <w:b/>
-          <w:bCs/>
-        </w:rPr>
-        <w:t>Risk Profile:</w:t>
-      </w:r>
-    </w:p>
-    <w:p>
-      <w:pPr>
-        <w:numPr>
-          <w:ilvl w:val="0"/>
-          <w:numId w:val="60"/>
-        </w:numPr>
-      </w:pPr>
-      <w:r>
-        <w:t>High route risk (7.0/10) but moderate traffic (5.0/10)</w:t>
-      </w:r>
-    </w:p>
-    <w:p>
-      <w:pPr>
-        <w:numPr>
-          <w:ilvl w:val="0"/>
-          <w:numId w:val="61"/>
-        </w:numPr>
-      </w:pPr>
-      <w:r>
-        <w:t>70% average delay probability (consistent with earlier consistency findings)</w:t>
-      </w:r>
-    </w:p>
-    <w:p>
-      <w:r>
-        <w:rPr>
-          <w:b/>
-          <w:bCs/>
-        </w:rPr>
-        <w:lastRenderedPageBreak/>
-        <w:t>Trend Direction:</w:t>
-      </w:r>
-    </w:p>
-    <w:p>
-      <w:pPr>
-        <w:numPr>
-          <w:ilvl w:val="0"/>
-          <w:numId w:val="62"/>
-        </w:numPr>
-      </w:pPr>
-      <w:proofErr w:type="spellStart"/>
-      <w:r>
-        <w:t>Fulfillment</w:t>
-      </w:r>
-      <w:proofErr w:type="spellEnd"/>
-      <w:r>
-        <w:t xml:space="preserve"> improving (+1.4% points from start to end)</w:t>
-      </w:r>
-    </w:p>
-    <w:p>
-      <w:pPr>
-        <w:numPr>
-          <w:ilvl w:val="0"/>
-          <w:numId w:val="63"/>
-        </w:numPr>
-      </w:pPr>
-      <w:r>
-        <w:t>Fuel consumption increasing slightly (+1.7%)</w:t>
+        <w:t xml:space="preserve"> analysis summary:</w:t>
       </w:r>
     </w:p>
     <w:p/>
     <w:p>
       <w:r>
-        <w:t>Aggregate supply chain metrics:</w:t>
-      </w:r>
-    </w:p>
-    <w:p>
-      <w:pPr>
-        <w:rPr>
-          <w:b/>
-          <w:bCs/>
-        </w:rPr>
-      </w:pPr>
-      <w:r>
-        <w:rPr>
-          <w:b/>
-          <w:bCs/>
-        </w:rPr>
-        <w:t>AILY AGGREGATION (daily_supply_chain_metrics.csv)</w:t>
+        <w:t>Interpretation:</w:t>
       </w:r>
     </w:p>
     <w:p>
       <w:r>
-        <w:rPr>
-          <w:b/>
-          <w:bCs/>
-        </w:rPr>
-        <w:t>1,126 days | 33 metrics</w:t>
-      </w:r>
-    </w:p>
-    <w:p>
-      <w:pPr>
-        <w:rPr>
-          <w:b/>
-          <w:bCs/>
-        </w:rPr>
-      </w:pPr>
-      <w:r>
-        <w:rPr>
-          <w:b/>
-          <w:bCs/>
-        </w:rPr>
-        <w:t>Volume Metrics</w:t>
-      </w:r>
-    </w:p>
-    <w:p>
-      <w:pPr>
-        <w:numPr>
-          <w:ilvl w:val="0"/>
-          <w:numId w:val="64"/>
-        </w:numPr>
-      </w:pPr>
-      <w:proofErr w:type="spellStart"/>
-      <w:r>
-        <w:t>daily_record_count</w:t>
-      </w:r>
-      <w:proofErr w:type="spellEnd"/>
-      <w:r>
-        <w:t> - Number of hourly records per day</w:t>
-      </w:r>
-    </w:p>
-    <w:p>
-      <w:pPr>
-        <w:rPr>
-          <w:b/>
-          <w:bCs/>
-        </w:rPr>
-      </w:pPr>
-      <w:r>
-        <w:rPr>
-          <w:b/>
-          <w:bCs/>
-        </w:rPr>
-        <w:t>Operational Metrics</w:t>
-      </w:r>
-    </w:p>
-    <w:p>
-      <w:pPr>
-        <w:numPr>
-          <w:ilvl w:val="0"/>
-          <w:numId w:val="65"/>
-        </w:numPr>
-      </w:pPr>
-      <w:r>
-        <w:rPr>
-          <w:b/>
-          <w:bCs/>
-        </w:rPr>
-        <w:t>Fuel Consumption:</w:t>
-      </w:r>
-    </w:p>
-    <w:p>
-      <w:pPr>
-        <w:numPr>
-          <w:ilvl w:val="0"/>
-          <w:numId w:val="66"/>
-        </w:numPr>
-      </w:pPr>
-      <w:proofErr w:type="spellStart"/>
-      <w:r>
-        <w:t>fuel_consumption_rate_mean</w:t>
-      </w:r>
-      <w:proofErr w:type="spellEnd"/>
-      <w:r>
-        <w:t> - Average L/hour per day</w:t>
-      </w:r>
-    </w:p>
-    <w:p>
-      <w:pPr>
-        <w:numPr>
-          <w:ilvl w:val="0"/>
-          <w:numId w:val="67"/>
-        </w:numPr>
-      </w:pPr>
-      <w:proofErr w:type="spellStart"/>
-      <w:r>
-        <w:t>fuel_consumption_rate_std</w:t>
-      </w:r>
-      <w:proofErr w:type="spellEnd"/>
-      <w:r>
-        <w:t> - Standard deviation</w:t>
-      </w:r>
-    </w:p>
-    <w:p>
-      <w:pPr>
-        <w:numPr>
-          <w:ilvl w:val="0"/>
-          <w:numId w:val="68"/>
-        </w:numPr>
-      </w:pPr>
-      <w:proofErr w:type="spellStart"/>
-      <w:r>
-        <w:t>fuel_consumption_rate_max</w:t>
-      </w:r>
-      <w:proofErr w:type="spellEnd"/>
-      <w:r>
-        <w:t> - Peak consumption</w:t>
-      </w:r>
-    </w:p>
-    <w:p>
-      <w:pPr>
-        <w:numPr>
-          <w:ilvl w:val="0"/>
-          <w:numId w:val="69"/>
-        </w:numPr>
-      </w:pPr>
-      <w:r>
-        <w:rPr>
-          <w:b/>
-          <w:bCs/>
-        </w:rPr>
-        <w:t>Shipping Costs:</w:t>
-      </w:r>
-    </w:p>
-    <w:p>
-      <w:pPr>
-        <w:numPr>
-          <w:ilvl w:val="0"/>
-          <w:numId w:val="70"/>
-        </w:numPr>
-      </w:pPr>
-      <w:proofErr w:type="spellStart"/>
-      <w:r>
-        <w:t>shipping_costs_mean</w:t>
-      </w:r>
-      <w:proofErr w:type="spellEnd"/>
-      <w:r>
-        <w:t> - Average cost per day</w:t>
-      </w:r>
-    </w:p>
-    <w:p>
-      <w:pPr>
-        <w:numPr>
-          <w:ilvl w:val="0"/>
-          <w:numId w:val="71"/>
-        </w:numPr>
-      </w:pPr>
-      <w:proofErr w:type="spellStart"/>
-      <w:r>
-        <w:t>shipping_costs_sum</w:t>
-      </w:r>
-      <w:proofErr w:type="spellEnd"/>
-      <w:r>
-        <w:t> - Total daily costs</w:t>
-      </w:r>
-    </w:p>
-    <w:p>
-      <w:pPr>
-        <w:numPr>
-          <w:ilvl w:val="0"/>
-          <w:numId w:val="72"/>
-        </w:numPr>
-      </w:pPr>
-      <w:proofErr w:type="spellStart"/>
-      <w:r>
-        <w:t>shipping_costs_std</w:t>
-      </w:r>
-      <w:proofErr w:type="spellEnd"/>
-      <w:r>
-        <w:t> - Cost variability</w:t>
-      </w:r>
-    </w:p>
-    <w:p>
-      <w:pPr>
-        <w:numPr>
-          <w:ilvl w:val="0"/>
-          <w:numId w:val="73"/>
-        </w:numPr>
-      </w:pPr>
-      <w:r>
-        <w:rPr>
-          <w:b/>
-          <w:bCs/>
-        </w:rPr>
-        <w:t>Loading Operations:</w:t>
-      </w:r>
-    </w:p>
-    <w:p>
-      <w:pPr>
-        <w:numPr>
-          <w:ilvl w:val="0"/>
-          <w:numId w:val="74"/>
-        </w:numPr>
-      </w:pPr>
-      <w:proofErr w:type="spellStart"/>
-      <w:r>
-        <w:t>loading_unloading_time_mean</w:t>
-      </w:r>
-      <w:proofErr w:type="spellEnd"/>
-      <w:r>
-        <w:t> - Average time (hours)</w:t>
-      </w:r>
-    </w:p>
-    <w:p>
-      <w:pPr>
-        <w:numPr>
-          <w:ilvl w:val="0"/>
-          <w:numId w:val="75"/>
-        </w:numPr>
-      </w:pPr>
-      <w:proofErr w:type="spellStart"/>
-      <w:r>
-        <w:t>loading_unloading_time_max</w:t>
-      </w:r>
-      <w:proofErr w:type="spellEnd"/>
-      <w:r>
-        <w:t> - Maximum time</w:t>
-      </w:r>
-    </w:p>
-    <w:p>
-      <w:pPr>
-        <w:numPr>
-          <w:ilvl w:val="0"/>
-          <w:numId w:val="76"/>
-        </w:numPr>
-      </w:pPr>
-      <w:r>
-        <w:rPr>
-          <w:b/>
-          <w:bCs/>
-        </w:rPr>
-        <w:t>Inventory:</w:t>
-      </w:r>
-    </w:p>
-    <w:p>
-      <w:pPr>
-        <w:numPr>
-          <w:ilvl w:val="0"/>
-          <w:numId w:val="77"/>
-        </w:numPr>
-      </w:pPr>
-      <w:proofErr w:type="spellStart"/>
-      <w:r>
-        <w:t>warehouse_inventory_level_mean</w:t>
-      </w:r>
-      <w:proofErr w:type="spellEnd"/>
-      <w:r>
-        <w:t> - Average inventory units</w:t>
-      </w:r>
-    </w:p>
-    <w:p>
-      <w:pPr>
-        <w:numPr>
-          <w:ilvl w:val="0"/>
-          <w:numId w:val="78"/>
-        </w:numPr>
-      </w:pPr>
-      <w:proofErr w:type="spellStart"/>
-      <w:r>
-        <w:t>warehouse_inventory_level_min</w:t>
-      </w:r>
-      <w:proofErr w:type="spellEnd"/>
-      <w:r>
-        <w:t> - Minimum stock level</w:t>
-      </w:r>
-    </w:p>
-    <w:p>
-      <w:pPr>
-        <w:numPr>
-          <w:ilvl w:val="0"/>
-          <w:numId w:val="79"/>
-        </w:numPr>
-      </w:pPr>
-      <w:proofErr w:type="spellStart"/>
-      <w:r>
-        <w:t>warehouse_inventory_level_max</w:t>
-      </w:r>
-      <w:proofErr w:type="spellEnd"/>
-      <w:r>
-        <w:t> - Maximum stock level</w:t>
-      </w:r>
-    </w:p>
-    <w:p>
-      <w:pPr>
-        <w:numPr>
-          <w:ilvl w:val="0"/>
-          <w:numId w:val="80"/>
-        </w:numPr>
-      </w:pPr>
-      <w:r>
-        <w:rPr>
-          <w:b/>
-          <w:bCs/>
-        </w:rPr>
-        <w:t>Demand:</w:t>
-      </w:r>
-    </w:p>
-    <w:p>
-      <w:pPr>
-        <w:numPr>
-          <w:ilvl w:val="0"/>
-          <w:numId w:val="81"/>
-        </w:numPr>
-      </w:pPr>
-      <w:proofErr w:type="spellStart"/>
-      <w:r>
-        <w:t>historical_demand_mean</w:t>
-      </w:r>
-      <w:proofErr w:type="spellEnd"/>
-      <w:r>
-        <w:t> - Average daily demand</w:t>
-      </w:r>
-    </w:p>
-    <w:p>
-      <w:pPr>
-        <w:numPr>
-          <w:ilvl w:val="0"/>
-          <w:numId w:val="82"/>
-        </w:numPr>
-      </w:pPr>
-      <w:proofErr w:type="spellStart"/>
-      <w:r>
-        <w:t>historical_demand_sum</w:t>
-      </w:r>
-      <w:proofErr w:type="spellEnd"/>
-      <w:r>
-        <w:t> - Total daily demand</w:t>
-      </w:r>
-    </w:p>
-    <w:p>
-      <w:pPr>
-        <w:rPr>
-          <w:b/>
-          <w:bCs/>
-        </w:rPr>
-      </w:pPr>
-      <w:r>
-        <w:rPr>
-          <w:b/>
-          <w:bCs/>
-        </w:rPr>
-        <w:t>Performance Metrics</w:t>
-      </w:r>
-    </w:p>
-    <w:p>
-      <w:pPr>
-        <w:numPr>
-          <w:ilvl w:val="0"/>
-          <w:numId w:val="83"/>
-        </w:numPr>
-      </w:pPr>
-      <w:proofErr w:type="spellStart"/>
-      <w:r>
-        <w:t>fulfillment_rate</w:t>
-      </w:r>
-      <w:proofErr w:type="spellEnd"/>
-      <w:r>
-        <w:t> - % of orders fulfilled on time</w:t>
-      </w:r>
-    </w:p>
-    <w:p>
-      <w:pPr>
-        <w:numPr>
-          <w:ilvl w:val="0"/>
-          <w:numId w:val="84"/>
-        </w:numPr>
-      </w:pPr>
-      <w:r>
-        <w:rPr>
-          <w:b/>
-          <w:bCs/>
-        </w:rPr>
-        <w:t>ETA Variation:</w:t>
-      </w:r>
-    </w:p>
-    <w:p>
-      <w:pPr>
-        <w:numPr>
-          <w:ilvl w:val="0"/>
-          <w:numId w:val="85"/>
-        </w:numPr>
-      </w:pPr>
-      <w:proofErr w:type="spellStart"/>
-      <w:r>
-        <w:lastRenderedPageBreak/>
-        <w:t>eta_variation_hours_mean</w:t>
-      </w:r>
-      <w:proofErr w:type="spellEnd"/>
-      <w:r>
-        <w:t> - Average delay/early arrival</w:t>
-      </w:r>
-    </w:p>
-    <w:p>
-      <w:pPr>
-        <w:numPr>
-          <w:ilvl w:val="0"/>
-          <w:numId w:val="86"/>
-        </w:numPr>
-      </w:pPr>
-      <w:proofErr w:type="spellStart"/>
-      <w:r>
-        <w:t>eta_variation_hours_std</w:t>
-      </w:r>
-      <w:proofErr w:type="spellEnd"/>
-      <w:r>
-        <w:t> - Variability in timing</w:t>
-      </w:r>
-    </w:p>
-    <w:p>
-      <w:pPr>
-        <w:numPr>
-          <w:ilvl w:val="0"/>
-          <w:numId w:val="87"/>
-        </w:numPr>
-      </w:pPr>
-      <w:r>
-        <w:rPr>
-          <w:b/>
-          <w:bCs/>
-        </w:rPr>
-        <w:t>Delivery Deviation:</w:t>
-      </w:r>
-    </w:p>
-    <w:p>
-      <w:pPr>
-        <w:numPr>
-          <w:ilvl w:val="0"/>
-          <w:numId w:val="88"/>
-        </w:numPr>
-      </w:pPr>
-      <w:proofErr w:type="spellStart"/>
-      <w:r>
-        <w:t>delivery_time_deviation_mean</w:t>
-      </w:r>
-      <w:proofErr w:type="spellEnd"/>
-      <w:r>
-        <w:t> - Average deviation</w:t>
-      </w:r>
-    </w:p>
-    <w:p>
-      <w:pPr>
-        <w:numPr>
-          <w:ilvl w:val="0"/>
-          <w:numId w:val="89"/>
-        </w:numPr>
-      </w:pPr>
-      <w:proofErr w:type="spellStart"/>
-      <w:r>
-        <w:t>delivery_time_deviation_std</w:t>
-      </w:r>
-      <w:proofErr w:type="spellEnd"/>
-      <w:r>
-        <w:t> - Deviation variability</w:t>
-      </w:r>
-    </w:p>
-    <w:p>
-      <w:pPr>
-        <w:rPr>
-          <w:b/>
-          <w:bCs/>
-        </w:rPr>
-      </w:pPr>
-      <w:r>
-        <w:rPr>
-          <w:b/>
-          <w:bCs/>
-        </w:rPr>
-        <w:t>Risk Metrics</w:t>
-      </w:r>
-    </w:p>
-    <w:p>
-      <w:pPr>
-        <w:numPr>
-          <w:ilvl w:val="0"/>
-          <w:numId w:val="90"/>
-        </w:numPr>
-      </w:pPr>
-      <w:proofErr w:type="spellStart"/>
-      <w:r>
-        <w:t>traffic_congestion_level_mean</w:t>
-      </w:r>
-      <w:proofErr w:type="spellEnd"/>
-      <w:r>
-        <w:t> - Average congestion (0-10)</w:t>
-      </w:r>
-    </w:p>
-    <w:p>
-      <w:pPr>
-        <w:numPr>
-          <w:ilvl w:val="0"/>
-          <w:numId w:val="91"/>
-        </w:numPr>
-      </w:pPr>
-      <w:proofErr w:type="spellStart"/>
-      <w:r>
-        <w:t>route_risk_level_mean</w:t>
-      </w:r>
-      <w:proofErr w:type="spellEnd"/>
-      <w:r>
-        <w:t> - Average route risk (0-10)</w:t>
-      </w:r>
-    </w:p>
-    <w:p>
-      <w:pPr>
-        <w:numPr>
-          <w:ilvl w:val="0"/>
-          <w:numId w:val="92"/>
-        </w:numPr>
-      </w:pPr>
-      <w:proofErr w:type="spellStart"/>
-      <w:r>
-        <w:t>delay_probability_mean</w:t>
-      </w:r>
-      <w:proofErr w:type="spellEnd"/>
-      <w:r>
-        <w:t> - Average probability of delay (0-1)</w:t>
-      </w:r>
-    </w:p>
-    <w:p>
-      <w:pPr>
-        <w:numPr>
-          <w:ilvl w:val="0"/>
-          <w:numId w:val="93"/>
-        </w:numPr>
-      </w:pPr>
-      <w:proofErr w:type="spellStart"/>
-      <w:r>
-        <w:t>disruption_likelihood_score_mean</w:t>
-      </w:r>
-      <w:proofErr w:type="spellEnd"/>
-      <w:r>
-        <w:t> - Disruption risk (0-1)</w:t>
-      </w:r>
-    </w:p>
-    <w:p>
-      <w:pPr>
-        <w:rPr>
-          <w:b/>
-          <w:bCs/>
-        </w:rPr>
-      </w:pPr>
-      <w:r>
-        <w:rPr>
-          <w:b/>
-          <w:bCs/>
-        </w:rPr>
-        <w:t>Quality Metrics</w:t>
-      </w:r>
-    </w:p>
-    <w:p>
-      <w:pPr>
-        <w:numPr>
-          <w:ilvl w:val="0"/>
-          <w:numId w:val="94"/>
-        </w:numPr>
-      </w:pPr>
-      <w:proofErr w:type="spellStart"/>
-      <w:r>
-        <w:t>good_cargo_rate</w:t>
-      </w:r>
-      <w:proofErr w:type="spellEnd"/>
-      <w:r>
-        <w:t> - % of cargo in good condition</w:t>
-      </w:r>
-    </w:p>
-    <w:p>
-      <w:pPr>
-        <w:numPr>
-          <w:ilvl w:val="0"/>
-          <w:numId w:val="95"/>
-        </w:numPr>
-      </w:pPr>
-      <w:proofErr w:type="spellStart"/>
-      <w:r>
-        <w:t>supplier_reliability_score_mean</w:t>
-      </w:r>
-      <w:proofErr w:type="spellEnd"/>
-      <w:r>
-        <w:t> - Supplier performance (0-1)</w:t>
-      </w:r>
-    </w:p>
-    <w:p>
-      <w:pPr>
-        <w:numPr>
-          <w:ilvl w:val="0"/>
-          <w:numId w:val="96"/>
-        </w:numPr>
-      </w:pPr>
-      <w:proofErr w:type="spellStart"/>
-      <w:r>
-        <w:t>driver_behavior_score_mean</w:t>
-      </w:r>
-      <w:proofErr w:type="spellEnd"/>
-      <w:r>
-        <w:t> - Driver performance (0-1)</w:t>
-      </w:r>
-    </w:p>
-    <w:p>
-      <w:pPr>
-        <w:numPr>
-          <w:ilvl w:val="0"/>
-          <w:numId w:val="97"/>
-        </w:numPr>
-      </w:pPr>
-      <w:proofErr w:type="spellStart"/>
-      <w:r>
-        <w:t>fatigue_monitoring_score_mean</w:t>
-      </w:r>
-      <w:proofErr w:type="spellEnd"/>
-      <w:r>
-        <w:t> - Driver fatigue level (0-1)</w:t>
-      </w:r>
-    </w:p>
-    <w:p>
-      <w:pPr>
-        <w:rPr>
-          <w:b/>
-          <w:bCs/>
-        </w:rPr>
-      </w:pPr>
-      <w:r>
-        <w:rPr>
-          <w:b/>
-          <w:bCs/>
-        </w:rPr>
-        <w:t>Environmental Metrics</w:t>
-      </w:r>
-    </w:p>
-    <w:p>
-      <w:pPr>
-        <w:numPr>
-          <w:ilvl w:val="0"/>
-          <w:numId w:val="98"/>
-        </w:numPr>
-      </w:pPr>
-      <w:r>
-        <w:rPr>
-          <w:b/>
-          <w:bCs/>
-        </w:rPr>
-        <w:t>Temperature:</w:t>
-      </w:r>
-    </w:p>
-    <w:p>
-      <w:pPr>
-        <w:numPr>
-          <w:ilvl w:val="0"/>
-          <w:numId w:val="99"/>
-        </w:numPr>
-      </w:pPr>
-      <w:proofErr w:type="spellStart"/>
-      <w:r>
-        <w:t>iot_temperature_mean</w:t>
-      </w:r>
-      <w:proofErr w:type="spellEnd"/>
-      <w:r>
-        <w:t> - Average temperature (°C)</w:t>
-      </w:r>
-    </w:p>
-    <w:p>
-      <w:pPr>
-        <w:numPr>
-          <w:ilvl w:val="0"/>
-          <w:numId w:val="100"/>
-        </w:numPr>
-      </w:pPr>
-      <w:proofErr w:type="spellStart"/>
-      <w:r>
-        <w:t>iot_temperature_min</w:t>
-      </w:r>
-      <w:proofErr w:type="spellEnd"/>
-      <w:r>
-        <w:t> - Minimum temperature</w:t>
-      </w:r>
-    </w:p>
-    <w:p>
-      <w:pPr>
-        <w:numPr>
-          <w:ilvl w:val="0"/>
-          <w:numId w:val="101"/>
-        </w:numPr>
-      </w:pPr>
-      <w:proofErr w:type="spellStart"/>
-      <w:r>
-        <w:t>iot_temperature_max</w:t>
-      </w:r>
-      <w:proofErr w:type="spellEnd"/>
-      <w:r>
-        <w:t> - Maximum temperature</w:t>
-      </w:r>
-    </w:p>
-    <w:p>
-      <w:pPr>
-        <w:numPr>
-          <w:ilvl w:val="0"/>
-          <w:numId w:val="102"/>
-        </w:numPr>
-      </w:pPr>
-      <w:proofErr w:type="spellStart"/>
-      <w:r>
-        <w:t>weather_condition_severity_mean</w:t>
-      </w:r>
-      <w:proofErr w:type="spellEnd"/>
-      <w:r>
-        <w:t> - Weather impact (0-1)</w:t>
-      </w:r>
-    </w:p>
-    <w:p>
-      <w:pPr>
-        <w:rPr>
-          <w:b/>
-          <w:bCs/>
-        </w:rPr>
-      </w:pPr>
-      <w:r>
-        <w:rPr>
-          <w:b/>
-          <w:bCs/>
-        </w:rPr>
-        <w:t>Equipment</w:t>
-      </w:r>
-    </w:p>
-    <w:p>
-      <w:pPr>
-        <w:numPr>
-          <w:ilvl w:val="0"/>
-          <w:numId w:val="103"/>
-        </w:numPr>
-      </w:pPr>
-      <w:proofErr w:type="spellStart"/>
-      <w:r>
-        <w:t>equipment_availability_rate</w:t>
-      </w:r>
-      <w:proofErr w:type="spellEnd"/>
-      <w:r>
-        <w:t> - % availability of handling equipment</w:t>
+        <w:t>- 'Affected %' = % of total shipments affected by this bottleneck</w:t>
       </w:r>
     </w:p>
     <w:p>
       <w:r>
-        <w:pict w14:anchorId="79D8C607">
-          <v:rect id="_x0000_i1031" style="width:0;height:.75pt" o:hralign="center" o:hrstd="t" o:hr="t" fillcolor="#a0a0a0" stroked="f"/>
-        </w:pict>
-      </w:r>
-    </w:p>
-    <w:p>
-      <w:pPr>
-        <w:rPr>
-          <w:b/>
-          <w:bCs/>
-        </w:rPr>
-      </w:pPr>
-      <w:r>
-        <w:rPr>
-          <w:b/>
-          <w:bCs/>
-        </w:rPr>
-        <w:t>WEEKLY AGGREGATION (weekly_supply_chain_metrics.csv)</w:t>
+        <w:t>- 'Late %' = % of affected shipments that are late (ETA variation &gt; 0)</w:t>
       </w:r>
     </w:p>
     <w:p>
       <w:r>
-        <w:rPr>
-          <w:b/>
-          <w:bCs/>
-        </w:rPr>
-        <w:t>162 weeks | 35 metrics</w:t>
-      </w:r>
-    </w:p>
-    <w:p>
-      <w:pPr>
-        <w:rPr>
-          <w:b/>
-          <w:bCs/>
-        </w:rPr>
-      </w:pPr>
-      <w:r>
-        <w:rPr>
-          <w:b/>
-          <w:bCs/>
-        </w:rPr>
-        <w:t>All Daily Metrics PLUS:</w:t>
-      </w:r>
-    </w:p>
-    <w:p>
-      <w:pPr>
-        <w:rPr>
-          <w:b/>
-          <w:bCs/>
-        </w:rPr>
-      </w:pPr>
-      <w:r>
-        <w:rPr>
-          <w:b/>
-          <w:bCs/>
-        </w:rPr>
-        <w:t>Additional Port &amp; Customs Metrics</w:t>
-      </w:r>
-    </w:p>
-    <w:p>
-      <w:pPr>
-        <w:numPr>
-          <w:ilvl w:val="0"/>
-          <w:numId w:val="104"/>
-        </w:numPr>
-      </w:pPr>
-      <w:proofErr w:type="spellStart"/>
-      <w:r>
-        <w:t>port_congestion_level_mean</w:t>
-      </w:r>
-      <w:proofErr w:type="spellEnd"/>
-      <w:r>
-        <w:t> - Average port congestion (0-10)</w:t>
-      </w:r>
-    </w:p>
-    <w:p>
-      <w:pPr>
-        <w:numPr>
-          <w:ilvl w:val="0"/>
-          <w:numId w:val="105"/>
-        </w:numPr>
-      </w:pPr>
-      <w:proofErr w:type="spellStart"/>
-      <w:r>
-        <w:t>customs_clearance_time_mean</w:t>
-      </w:r>
-      <w:proofErr w:type="spellEnd"/>
-      <w:r>
-        <w:t> - Average customs processing time</w:t>
-      </w:r>
-    </w:p>
-    <w:p>
-      <w:r>
-        <w:rPr>
-          <w:b/>
-          <w:bCs/>
-        </w:rPr>
-        <w:lastRenderedPageBreak/>
-        <w:t>Note:</w:t>
-      </w:r>
-      <w:r>
-        <w:t> Weekly aggregation provides the same metrics as daily but aggregated Monday-Sunday for smoother trend analysis and reduced noise.</w:t>
-      </w:r>
-      <w:r>
-        <w:t>]</w:t>
+        <w:t>- Compare 'Late %' to overall late rate of 100.0% to see impact</w:t>
       </w:r>
     </w:p>
     <w:p/>
     <w:p>
       <w:r>
-        <w:t xml:space="preserve">Bottlenecks: </w:t>
+        <w:t>Threshold Methodology:</w:t>
       </w:r>
     </w:p>
+    <w:p>
+      <w:r>
+        <w:t>- Most bottlenecks use 75th percentile (worst 25% of cases)</w:t>
+      </w:r>
+    </w:p>
+    <w:p>
+      <w:r>
+        <w:t>- This ensures we capture meaningful outliers, not just average performance</w:t>
+      </w:r>
+    </w:p>
+    <w:p>
+      <w:r>
+        <w:t>- Binary variables (equipment, cargo) use actual status (0 = problem)</w:t>
+      </w:r>
+    </w:p>
+    <w:p/>
+    <w:p/>
     <w:p>
       <w:pPr>
         <w:rPr>
@@ -2445,6 +717,103 @@
       </w:r>
     </w:p>
     <w:p/>
+    <w:p>
+      <w:r>
+        <w:t>For data analysis:</w:t>
+      </w:r>
+    </w:p>
+    <w:p>
+      <w:pPr>
+        <w:rPr>
+          <w:b/>
+          <w:bCs/>
+        </w:rPr>
+      </w:pPr>
+    </w:p>
+    <w:p/>
+    <w:p>
+      <w:pPr>
+        <w:numPr>
+          <w:ilvl w:val="0"/>
+          <w:numId w:val="118"/>
+        </w:numPr>
+      </w:pPr>
+      <w:r>
+        <w:t>U</w:t>
+      </w:r>
+      <w:r>
+        <w:t>nweighted correlation: computes Pearson r over all rows equally. Here that’s r between per-day </w:t>
+      </w:r>
+      <w:proofErr w:type="spellStart"/>
+      <w:r>
+        <w:t>stress_index</w:t>
+      </w:r>
+      <w:proofErr w:type="spellEnd"/>
+      <w:r>
+        <w:t> and binary </w:t>
+      </w:r>
+      <w:proofErr w:type="spellStart"/>
+      <w:r>
+        <w:t>is_late</w:t>
+      </w:r>
+      <w:proofErr w:type="spellEnd"/>
+      <w:r>
+        <w:t>. Each day contributes the same, regardless of how many shipments happened that day.</w:t>
+      </w:r>
+    </w:p>
+    <w:p>
+      <w:pPr>
+        <w:numPr>
+          <w:ilvl w:val="0"/>
+          <w:numId w:val="119"/>
+        </w:numPr>
+      </w:pPr>
+      <w:r>
+        <w:t>Weighted correlation: first aggregates by </w:t>
+      </w:r>
+      <w:proofErr w:type="spellStart"/>
+      <w:r>
+        <w:t>stress_index</w:t>
+      </w:r>
+      <w:proofErr w:type="spellEnd"/>
+      <w:r>
+        <w:t> level to get a late rate per level, then correlates stress level vs late rate, weighting each level by its row count (in your current code). This:</w:t>
+      </w:r>
+    </w:p>
+    <w:p>
+      <w:pPr>
+        <w:numPr>
+          <w:ilvl w:val="0"/>
+          <w:numId w:val="120"/>
+        </w:numPr>
+      </w:pPr>
+      <w:r>
+        <w:t>Uses smoothed group rates (reduces variance vs row-level binary outcomes).</w:t>
+      </w:r>
+    </w:p>
+    <w:p>
+      <w:pPr>
+        <w:numPr>
+          <w:ilvl w:val="0"/>
+          <w:numId w:val="121"/>
+        </w:numPr>
+      </w:pPr>
+      <w:r>
+        <w:t>Gives more influence to stress levels that occur more often.</w:t>
+      </w:r>
+    </w:p>
+    <w:p>
+      <w:pPr>
+        <w:numPr>
+          <w:ilvl w:val="0"/>
+          <w:numId w:val="122"/>
+        </w:numPr>
+      </w:pPr>
+      <w:r>
+        <w:t>Ignores within-level dispersion.</w:t>
+      </w:r>
+    </w:p>
+    <w:p/>
     <w:sectPr>
       <w:pgSz w:w="11906" w:h="16838"/>
       <w:pgMar w:top="1440" w:right="1440" w:bottom="1440" w:left="1440" w:header="708" w:footer="708" w:gutter="0"/>
@@ -2607,6 +976,155 @@
     </w:lvl>
   </w:abstractNum>
   <w:abstractNum w:abstractNumId="1" w15:restartNumberingAfterBreak="0">
+    <w:nsid w:val="019554E5"/>
+    <w:multiLevelType w:val="multilevel"/>
+    <w:tmpl w:val="5D529DF8"/>
+    <w:lvl w:ilvl="0">
+      <w:start w:val="1"/>
+      <w:numFmt w:val="bullet"/>
+      <w:lvlText w:val=""/>
+      <w:lvlJc w:val="left"/>
+      <w:pPr>
+        <w:tabs>
+          <w:tab w:val="num" w:pos="720"/>
+        </w:tabs>
+        <w:ind w:left="720" w:hanging="360"/>
+      </w:pPr>
+      <w:rPr>
+        <w:rFonts w:ascii="Symbol" w:hAnsi="Symbol" w:hint="default"/>
+        <w:sz w:val="20"/>
+      </w:rPr>
+    </w:lvl>
+    <w:lvl w:ilvl="1" w:tentative="1">
+      <w:start w:val="1"/>
+      <w:numFmt w:val="bullet"/>
+      <w:lvlText w:val="o"/>
+      <w:lvlJc w:val="left"/>
+      <w:pPr>
+        <w:tabs>
+          <w:tab w:val="num" w:pos="1440"/>
+        </w:tabs>
+        <w:ind w:left="1440" w:hanging="360"/>
+      </w:pPr>
+      <w:rPr>
+        <w:rFonts w:ascii="Courier New" w:hAnsi="Courier New" w:hint="default"/>
+        <w:sz w:val="20"/>
+      </w:rPr>
+    </w:lvl>
+    <w:lvl w:ilvl="2" w:tentative="1">
+      <w:start w:val="1"/>
+      <w:numFmt w:val="bullet"/>
+      <w:lvlText w:val=""/>
+      <w:lvlJc w:val="left"/>
+      <w:pPr>
+        <w:tabs>
+          <w:tab w:val="num" w:pos="2160"/>
+        </w:tabs>
+        <w:ind w:left="2160" w:hanging="360"/>
+      </w:pPr>
+      <w:rPr>
+        <w:rFonts w:ascii="Wingdings" w:hAnsi="Wingdings" w:hint="default"/>
+        <w:sz w:val="20"/>
+      </w:rPr>
+    </w:lvl>
+    <w:lvl w:ilvl="3" w:tentative="1">
+      <w:start w:val="1"/>
+      <w:numFmt w:val="bullet"/>
+      <w:lvlText w:val=""/>
+      <w:lvlJc w:val="left"/>
+      <w:pPr>
+        <w:tabs>
+          <w:tab w:val="num" w:pos="2880"/>
+        </w:tabs>
+        <w:ind w:left="2880" w:hanging="360"/>
+      </w:pPr>
+      <w:rPr>
+        <w:rFonts w:ascii="Wingdings" w:hAnsi="Wingdings" w:hint="default"/>
+        <w:sz w:val="20"/>
+      </w:rPr>
+    </w:lvl>
+    <w:lvl w:ilvl="4" w:tentative="1">
+      <w:start w:val="1"/>
+      <w:numFmt w:val="bullet"/>
+      <w:lvlText w:val=""/>
+      <w:lvlJc w:val="left"/>
+      <w:pPr>
+        <w:tabs>
+          <w:tab w:val="num" w:pos="3600"/>
+        </w:tabs>
+        <w:ind w:left="3600" w:hanging="360"/>
+      </w:pPr>
+      <w:rPr>
+        <w:rFonts w:ascii="Wingdings" w:hAnsi="Wingdings" w:hint="default"/>
+        <w:sz w:val="20"/>
+      </w:rPr>
+    </w:lvl>
+    <w:lvl w:ilvl="5" w:tentative="1">
+      <w:start w:val="1"/>
+      <w:numFmt w:val="bullet"/>
+      <w:lvlText w:val=""/>
+      <w:lvlJc w:val="left"/>
+      <w:pPr>
+        <w:tabs>
+          <w:tab w:val="num" w:pos="4320"/>
+        </w:tabs>
+        <w:ind w:left="4320" w:hanging="360"/>
+      </w:pPr>
+      <w:rPr>
+        <w:rFonts w:ascii="Wingdings" w:hAnsi="Wingdings" w:hint="default"/>
+        <w:sz w:val="20"/>
+      </w:rPr>
+    </w:lvl>
+    <w:lvl w:ilvl="6" w:tentative="1">
+      <w:start w:val="1"/>
+      <w:numFmt w:val="bullet"/>
+      <w:lvlText w:val=""/>
+      <w:lvlJc w:val="left"/>
+      <w:pPr>
+        <w:tabs>
+          <w:tab w:val="num" w:pos="5040"/>
+        </w:tabs>
+        <w:ind w:left="5040" w:hanging="360"/>
+      </w:pPr>
+      <w:rPr>
+        <w:rFonts w:ascii="Wingdings" w:hAnsi="Wingdings" w:hint="default"/>
+        <w:sz w:val="20"/>
+      </w:rPr>
+    </w:lvl>
+    <w:lvl w:ilvl="7" w:tentative="1">
+      <w:start w:val="1"/>
+      <w:numFmt w:val="bullet"/>
+      <w:lvlText w:val=""/>
+      <w:lvlJc w:val="left"/>
+      <w:pPr>
+        <w:tabs>
+          <w:tab w:val="num" w:pos="5760"/>
+        </w:tabs>
+        <w:ind w:left="5760" w:hanging="360"/>
+      </w:pPr>
+      <w:rPr>
+        <w:rFonts w:ascii="Wingdings" w:hAnsi="Wingdings" w:hint="default"/>
+        <w:sz w:val="20"/>
+      </w:rPr>
+    </w:lvl>
+    <w:lvl w:ilvl="8" w:tentative="1">
+      <w:start w:val="1"/>
+      <w:numFmt w:val="bullet"/>
+      <w:lvlText w:val=""/>
+      <w:lvlJc w:val="left"/>
+      <w:pPr>
+        <w:tabs>
+          <w:tab w:val="num" w:pos="6480"/>
+        </w:tabs>
+        <w:ind w:left="6480" w:hanging="360"/>
+      </w:pPr>
+      <w:rPr>
+        <w:rFonts w:ascii="Wingdings" w:hAnsi="Wingdings" w:hint="default"/>
+        <w:sz w:val="20"/>
+      </w:rPr>
+    </w:lvl>
+  </w:abstractNum>
+  <w:abstractNum w:abstractNumId="2" w15:restartNumberingAfterBreak="0">
     <w:nsid w:val="02F65466"/>
     <w:multiLevelType w:val="multilevel"/>
     <w:tmpl w:val="09C04B3A"/>
@@ -2755,7 +1273,7 @@
       </w:rPr>
     </w:lvl>
   </w:abstractNum>
-  <w:abstractNum w:abstractNumId="2" w15:restartNumberingAfterBreak="0">
+  <w:abstractNum w:abstractNumId="3" w15:restartNumberingAfterBreak="0">
     <w:nsid w:val="03A744CC"/>
     <w:multiLevelType w:val="multilevel"/>
     <w:tmpl w:val="179881E6"/>
@@ -2868,7 +1386,7 @@
       </w:pPr>
     </w:lvl>
   </w:abstractNum>
-  <w:abstractNum w:abstractNumId="3" w15:restartNumberingAfterBreak="0">
+  <w:abstractNum w:abstractNumId="4" w15:restartNumberingAfterBreak="0">
     <w:nsid w:val="03BF656E"/>
     <w:multiLevelType w:val="multilevel"/>
     <w:tmpl w:val="FD621C16"/>
@@ -3017,7 +1535,7 @@
       </w:rPr>
     </w:lvl>
   </w:abstractNum>
-  <w:abstractNum w:abstractNumId="4" w15:restartNumberingAfterBreak="0">
+  <w:abstractNum w:abstractNumId="5" w15:restartNumberingAfterBreak="0">
     <w:nsid w:val="05122BEA"/>
     <w:multiLevelType w:val="multilevel"/>
     <w:tmpl w:val="D9901A34"/>
@@ -3166,7 +1684,7 @@
       </w:rPr>
     </w:lvl>
   </w:abstractNum>
-  <w:abstractNum w:abstractNumId="5" w15:restartNumberingAfterBreak="0">
+  <w:abstractNum w:abstractNumId="6" w15:restartNumberingAfterBreak="0">
     <w:nsid w:val="051D6336"/>
     <w:multiLevelType w:val="multilevel"/>
     <w:tmpl w:val="94FE4A3E"/>
@@ -3315,7 +1833,7 @@
       </w:rPr>
     </w:lvl>
   </w:abstractNum>
-  <w:abstractNum w:abstractNumId="6" w15:restartNumberingAfterBreak="0">
+  <w:abstractNum w:abstractNumId="7" w15:restartNumberingAfterBreak="0">
     <w:nsid w:val="054434CB"/>
     <w:multiLevelType w:val="multilevel"/>
     <w:tmpl w:val="0922AAB6"/>
@@ -3464,7 +1982,7 @@
       </w:rPr>
     </w:lvl>
   </w:abstractNum>
-  <w:abstractNum w:abstractNumId="7" w15:restartNumberingAfterBreak="0">
+  <w:abstractNum w:abstractNumId="8" w15:restartNumberingAfterBreak="0">
     <w:nsid w:val="0556579B"/>
     <w:multiLevelType w:val="multilevel"/>
     <w:tmpl w:val="29DC3D2C"/>
@@ -3613,7 +2131,7 @@
       </w:rPr>
     </w:lvl>
   </w:abstractNum>
-  <w:abstractNum w:abstractNumId="8" w15:restartNumberingAfterBreak="0">
+  <w:abstractNum w:abstractNumId="9" w15:restartNumberingAfterBreak="0">
     <w:nsid w:val="079F0DC1"/>
     <w:multiLevelType w:val="multilevel"/>
     <w:tmpl w:val="CA8A8862"/>
@@ -3762,7 +2280,7 @@
       </w:rPr>
     </w:lvl>
   </w:abstractNum>
-  <w:abstractNum w:abstractNumId="9" w15:restartNumberingAfterBreak="0">
+  <w:abstractNum w:abstractNumId="10" w15:restartNumberingAfterBreak="0">
     <w:nsid w:val="09DE3932"/>
     <w:multiLevelType w:val="multilevel"/>
     <w:tmpl w:val="0922AFD6"/>
@@ -3911,7 +2429,7 @@
       </w:rPr>
     </w:lvl>
   </w:abstractNum>
-  <w:abstractNum w:abstractNumId="10" w15:restartNumberingAfterBreak="0">
+  <w:abstractNum w:abstractNumId="11" w15:restartNumberingAfterBreak="0">
     <w:nsid w:val="0AE178BD"/>
     <w:multiLevelType w:val="multilevel"/>
     <w:tmpl w:val="903E0B98"/>
@@ -4060,7 +2578,7 @@
       </w:rPr>
     </w:lvl>
   </w:abstractNum>
-  <w:abstractNum w:abstractNumId="11" w15:restartNumberingAfterBreak="0">
+  <w:abstractNum w:abstractNumId="12" w15:restartNumberingAfterBreak="0">
     <w:nsid w:val="0C292C48"/>
     <w:multiLevelType w:val="multilevel"/>
     <w:tmpl w:val="0D6A1000"/>
@@ -4209,7 +2727,7 @@
       </w:rPr>
     </w:lvl>
   </w:abstractNum>
-  <w:abstractNum w:abstractNumId="12" w15:restartNumberingAfterBreak="0">
+  <w:abstractNum w:abstractNumId="13" w15:restartNumberingAfterBreak="0">
     <w:nsid w:val="0C3615BE"/>
     <w:multiLevelType w:val="multilevel"/>
     <w:tmpl w:val="8E980794"/>
@@ -4358,7 +2876,7 @@
       </w:rPr>
     </w:lvl>
   </w:abstractNum>
-  <w:abstractNum w:abstractNumId="13" w15:restartNumberingAfterBreak="0">
+  <w:abstractNum w:abstractNumId="14" w15:restartNumberingAfterBreak="0">
     <w:nsid w:val="0D7A210C"/>
     <w:multiLevelType w:val="multilevel"/>
     <w:tmpl w:val="E4A8A7EA"/>
@@ -4507,7 +3025,7 @@
       </w:rPr>
     </w:lvl>
   </w:abstractNum>
-  <w:abstractNum w:abstractNumId="14" w15:restartNumberingAfterBreak="0">
+  <w:abstractNum w:abstractNumId="15" w15:restartNumberingAfterBreak="0">
     <w:nsid w:val="0D995DFB"/>
     <w:multiLevelType w:val="multilevel"/>
     <w:tmpl w:val="810669E4"/>
@@ -4656,7 +3174,7 @@
       </w:rPr>
     </w:lvl>
   </w:abstractNum>
-  <w:abstractNum w:abstractNumId="15" w15:restartNumberingAfterBreak="0">
+  <w:abstractNum w:abstractNumId="16" w15:restartNumberingAfterBreak="0">
     <w:nsid w:val="0E7F40E0"/>
     <w:multiLevelType w:val="multilevel"/>
     <w:tmpl w:val="17D81118"/>
@@ -4805,7 +3323,7 @@
       </w:rPr>
     </w:lvl>
   </w:abstractNum>
-  <w:abstractNum w:abstractNumId="16" w15:restartNumberingAfterBreak="0">
+  <w:abstractNum w:abstractNumId="17" w15:restartNumberingAfterBreak="0">
     <w:nsid w:val="131D6EF7"/>
     <w:multiLevelType w:val="multilevel"/>
     <w:tmpl w:val="7CC05290"/>
@@ -4918,7 +3436,7 @@
       </w:pPr>
     </w:lvl>
   </w:abstractNum>
-  <w:abstractNum w:abstractNumId="17" w15:restartNumberingAfterBreak="0">
+  <w:abstractNum w:abstractNumId="18" w15:restartNumberingAfterBreak="0">
     <w:nsid w:val="146D5702"/>
     <w:multiLevelType w:val="multilevel"/>
     <w:tmpl w:val="5EC04854"/>
@@ -5067,7 +3585,7 @@
       </w:rPr>
     </w:lvl>
   </w:abstractNum>
-  <w:abstractNum w:abstractNumId="18" w15:restartNumberingAfterBreak="0">
+  <w:abstractNum w:abstractNumId="19" w15:restartNumberingAfterBreak="0">
     <w:nsid w:val="16712305"/>
     <w:multiLevelType w:val="multilevel"/>
     <w:tmpl w:val="76A86A76"/>
@@ -5216,7 +3734,7 @@
       </w:rPr>
     </w:lvl>
   </w:abstractNum>
-  <w:abstractNum w:abstractNumId="19" w15:restartNumberingAfterBreak="0">
+  <w:abstractNum w:abstractNumId="20" w15:restartNumberingAfterBreak="0">
     <w:nsid w:val="16D22E8F"/>
     <w:multiLevelType w:val="multilevel"/>
     <w:tmpl w:val="A254FB0C"/>
@@ -5365,7 +3883,156 @@
       </w:rPr>
     </w:lvl>
   </w:abstractNum>
-  <w:abstractNum w:abstractNumId="20" w15:restartNumberingAfterBreak="0">
+  <w:abstractNum w:abstractNumId="21" w15:restartNumberingAfterBreak="0">
+    <w:nsid w:val="172A58B6"/>
+    <w:multiLevelType w:val="multilevel"/>
+    <w:tmpl w:val="1AF69486"/>
+    <w:lvl w:ilvl="0">
+      <w:start w:val="1"/>
+      <w:numFmt w:val="bullet"/>
+      <w:lvlText w:val=""/>
+      <w:lvlJc w:val="left"/>
+      <w:pPr>
+        <w:tabs>
+          <w:tab w:val="num" w:pos="720"/>
+        </w:tabs>
+        <w:ind w:left="720" w:hanging="360"/>
+      </w:pPr>
+      <w:rPr>
+        <w:rFonts w:ascii="Symbol" w:hAnsi="Symbol" w:hint="default"/>
+        <w:sz w:val="20"/>
+      </w:rPr>
+    </w:lvl>
+    <w:lvl w:ilvl="1" w:tentative="1">
+      <w:start w:val="1"/>
+      <w:numFmt w:val="bullet"/>
+      <w:lvlText w:val="o"/>
+      <w:lvlJc w:val="left"/>
+      <w:pPr>
+        <w:tabs>
+          <w:tab w:val="num" w:pos="1440"/>
+        </w:tabs>
+        <w:ind w:left="1440" w:hanging="360"/>
+      </w:pPr>
+      <w:rPr>
+        <w:rFonts w:ascii="Courier New" w:hAnsi="Courier New" w:hint="default"/>
+        <w:sz w:val="20"/>
+      </w:rPr>
+    </w:lvl>
+    <w:lvl w:ilvl="2" w:tentative="1">
+      <w:start w:val="1"/>
+      <w:numFmt w:val="bullet"/>
+      <w:lvlText w:val=""/>
+      <w:lvlJc w:val="left"/>
+      <w:pPr>
+        <w:tabs>
+          <w:tab w:val="num" w:pos="2160"/>
+        </w:tabs>
+        <w:ind w:left="2160" w:hanging="360"/>
+      </w:pPr>
+      <w:rPr>
+        <w:rFonts w:ascii="Wingdings" w:hAnsi="Wingdings" w:hint="default"/>
+        <w:sz w:val="20"/>
+      </w:rPr>
+    </w:lvl>
+    <w:lvl w:ilvl="3" w:tentative="1">
+      <w:start w:val="1"/>
+      <w:numFmt w:val="bullet"/>
+      <w:lvlText w:val=""/>
+      <w:lvlJc w:val="left"/>
+      <w:pPr>
+        <w:tabs>
+          <w:tab w:val="num" w:pos="2880"/>
+        </w:tabs>
+        <w:ind w:left="2880" w:hanging="360"/>
+      </w:pPr>
+      <w:rPr>
+        <w:rFonts w:ascii="Wingdings" w:hAnsi="Wingdings" w:hint="default"/>
+        <w:sz w:val="20"/>
+      </w:rPr>
+    </w:lvl>
+    <w:lvl w:ilvl="4" w:tentative="1">
+      <w:start w:val="1"/>
+      <w:numFmt w:val="bullet"/>
+      <w:lvlText w:val=""/>
+      <w:lvlJc w:val="left"/>
+      <w:pPr>
+        <w:tabs>
+          <w:tab w:val="num" w:pos="3600"/>
+        </w:tabs>
+        <w:ind w:left="3600" w:hanging="360"/>
+      </w:pPr>
+      <w:rPr>
+        <w:rFonts w:ascii="Wingdings" w:hAnsi="Wingdings" w:hint="default"/>
+        <w:sz w:val="20"/>
+      </w:rPr>
+    </w:lvl>
+    <w:lvl w:ilvl="5" w:tentative="1">
+      <w:start w:val="1"/>
+      <w:numFmt w:val="bullet"/>
+      <w:lvlText w:val=""/>
+      <w:lvlJc w:val="left"/>
+      <w:pPr>
+        <w:tabs>
+          <w:tab w:val="num" w:pos="4320"/>
+        </w:tabs>
+        <w:ind w:left="4320" w:hanging="360"/>
+      </w:pPr>
+      <w:rPr>
+        <w:rFonts w:ascii="Wingdings" w:hAnsi="Wingdings" w:hint="default"/>
+        <w:sz w:val="20"/>
+      </w:rPr>
+    </w:lvl>
+    <w:lvl w:ilvl="6" w:tentative="1">
+      <w:start w:val="1"/>
+      <w:numFmt w:val="bullet"/>
+      <w:lvlText w:val=""/>
+      <w:lvlJc w:val="left"/>
+      <w:pPr>
+        <w:tabs>
+          <w:tab w:val="num" w:pos="5040"/>
+        </w:tabs>
+        <w:ind w:left="5040" w:hanging="360"/>
+      </w:pPr>
+      <w:rPr>
+        <w:rFonts w:ascii="Wingdings" w:hAnsi="Wingdings" w:hint="default"/>
+        <w:sz w:val="20"/>
+      </w:rPr>
+    </w:lvl>
+    <w:lvl w:ilvl="7" w:tentative="1">
+      <w:start w:val="1"/>
+      <w:numFmt w:val="bullet"/>
+      <w:lvlText w:val=""/>
+      <w:lvlJc w:val="left"/>
+      <w:pPr>
+        <w:tabs>
+          <w:tab w:val="num" w:pos="5760"/>
+        </w:tabs>
+        <w:ind w:left="5760" w:hanging="360"/>
+      </w:pPr>
+      <w:rPr>
+        <w:rFonts w:ascii="Wingdings" w:hAnsi="Wingdings" w:hint="default"/>
+        <w:sz w:val="20"/>
+      </w:rPr>
+    </w:lvl>
+    <w:lvl w:ilvl="8" w:tentative="1">
+      <w:start w:val="1"/>
+      <w:numFmt w:val="bullet"/>
+      <w:lvlText w:val=""/>
+      <w:lvlJc w:val="left"/>
+      <w:pPr>
+        <w:tabs>
+          <w:tab w:val="num" w:pos="6480"/>
+        </w:tabs>
+        <w:ind w:left="6480" w:hanging="360"/>
+      </w:pPr>
+      <w:rPr>
+        <w:rFonts w:ascii="Wingdings" w:hAnsi="Wingdings" w:hint="default"/>
+        <w:sz w:val="20"/>
+      </w:rPr>
+    </w:lvl>
+  </w:abstractNum>
+  <w:abstractNum w:abstractNumId="22" w15:restartNumberingAfterBreak="0">
     <w:nsid w:val="178B67D0"/>
     <w:multiLevelType w:val="multilevel"/>
     <w:tmpl w:val="CEC87108"/>
@@ -5514,7 +4181,7 @@
       </w:rPr>
     </w:lvl>
   </w:abstractNum>
-  <w:abstractNum w:abstractNumId="21" w15:restartNumberingAfterBreak="0">
+  <w:abstractNum w:abstractNumId="23" w15:restartNumberingAfterBreak="0">
     <w:nsid w:val="17FF58D7"/>
     <w:multiLevelType w:val="multilevel"/>
     <w:tmpl w:val="D5B2B7C0"/>
@@ -5663,7 +4330,7 @@
       </w:rPr>
     </w:lvl>
   </w:abstractNum>
-  <w:abstractNum w:abstractNumId="22" w15:restartNumberingAfterBreak="0">
+  <w:abstractNum w:abstractNumId="24" w15:restartNumberingAfterBreak="0">
     <w:nsid w:val="1957555B"/>
     <w:multiLevelType w:val="multilevel"/>
     <w:tmpl w:val="A0460D02"/>
@@ -5776,7 +4443,156 @@
       </w:pPr>
     </w:lvl>
   </w:abstractNum>
-  <w:abstractNum w:abstractNumId="23" w15:restartNumberingAfterBreak="0">
+  <w:abstractNum w:abstractNumId="25" w15:restartNumberingAfterBreak="0">
+    <w:nsid w:val="1A747AAC"/>
+    <w:multiLevelType w:val="multilevel"/>
+    <w:tmpl w:val="BF747BB0"/>
+    <w:lvl w:ilvl="0">
+      <w:start w:val="1"/>
+      <w:numFmt w:val="bullet"/>
+      <w:lvlText w:val=""/>
+      <w:lvlJc w:val="left"/>
+      <w:pPr>
+        <w:tabs>
+          <w:tab w:val="num" w:pos="720"/>
+        </w:tabs>
+        <w:ind w:left="720" w:hanging="360"/>
+      </w:pPr>
+      <w:rPr>
+        <w:rFonts w:ascii="Symbol" w:hAnsi="Symbol" w:hint="default"/>
+        <w:sz w:val="20"/>
+      </w:rPr>
+    </w:lvl>
+    <w:lvl w:ilvl="1" w:tentative="1">
+      <w:start w:val="1"/>
+      <w:numFmt w:val="bullet"/>
+      <w:lvlText w:val="o"/>
+      <w:lvlJc w:val="left"/>
+      <w:pPr>
+        <w:tabs>
+          <w:tab w:val="num" w:pos="1440"/>
+        </w:tabs>
+        <w:ind w:left="1440" w:hanging="360"/>
+      </w:pPr>
+      <w:rPr>
+        <w:rFonts w:ascii="Courier New" w:hAnsi="Courier New" w:hint="default"/>
+        <w:sz w:val="20"/>
+      </w:rPr>
+    </w:lvl>
+    <w:lvl w:ilvl="2" w:tentative="1">
+      <w:start w:val="1"/>
+      <w:numFmt w:val="bullet"/>
+      <w:lvlText w:val=""/>
+      <w:lvlJc w:val="left"/>
+      <w:pPr>
+        <w:tabs>
+          <w:tab w:val="num" w:pos="2160"/>
+        </w:tabs>
+        <w:ind w:left="2160" w:hanging="360"/>
+      </w:pPr>
+      <w:rPr>
+        <w:rFonts w:ascii="Wingdings" w:hAnsi="Wingdings" w:hint="default"/>
+        <w:sz w:val="20"/>
+      </w:rPr>
+    </w:lvl>
+    <w:lvl w:ilvl="3" w:tentative="1">
+      <w:start w:val="1"/>
+      <w:numFmt w:val="bullet"/>
+      <w:lvlText w:val=""/>
+      <w:lvlJc w:val="left"/>
+      <w:pPr>
+        <w:tabs>
+          <w:tab w:val="num" w:pos="2880"/>
+        </w:tabs>
+        <w:ind w:left="2880" w:hanging="360"/>
+      </w:pPr>
+      <w:rPr>
+        <w:rFonts w:ascii="Wingdings" w:hAnsi="Wingdings" w:hint="default"/>
+        <w:sz w:val="20"/>
+      </w:rPr>
+    </w:lvl>
+    <w:lvl w:ilvl="4" w:tentative="1">
+      <w:start w:val="1"/>
+      <w:numFmt w:val="bullet"/>
+      <w:lvlText w:val=""/>
+      <w:lvlJc w:val="left"/>
+      <w:pPr>
+        <w:tabs>
+          <w:tab w:val="num" w:pos="3600"/>
+        </w:tabs>
+        <w:ind w:left="3600" w:hanging="360"/>
+      </w:pPr>
+      <w:rPr>
+        <w:rFonts w:ascii="Wingdings" w:hAnsi="Wingdings" w:hint="default"/>
+        <w:sz w:val="20"/>
+      </w:rPr>
+    </w:lvl>
+    <w:lvl w:ilvl="5" w:tentative="1">
+      <w:start w:val="1"/>
+      <w:numFmt w:val="bullet"/>
+      <w:lvlText w:val=""/>
+      <w:lvlJc w:val="left"/>
+      <w:pPr>
+        <w:tabs>
+          <w:tab w:val="num" w:pos="4320"/>
+        </w:tabs>
+        <w:ind w:left="4320" w:hanging="360"/>
+      </w:pPr>
+      <w:rPr>
+        <w:rFonts w:ascii="Wingdings" w:hAnsi="Wingdings" w:hint="default"/>
+        <w:sz w:val="20"/>
+      </w:rPr>
+    </w:lvl>
+    <w:lvl w:ilvl="6" w:tentative="1">
+      <w:start w:val="1"/>
+      <w:numFmt w:val="bullet"/>
+      <w:lvlText w:val=""/>
+      <w:lvlJc w:val="left"/>
+      <w:pPr>
+        <w:tabs>
+          <w:tab w:val="num" w:pos="5040"/>
+        </w:tabs>
+        <w:ind w:left="5040" w:hanging="360"/>
+      </w:pPr>
+      <w:rPr>
+        <w:rFonts w:ascii="Wingdings" w:hAnsi="Wingdings" w:hint="default"/>
+        <w:sz w:val="20"/>
+      </w:rPr>
+    </w:lvl>
+    <w:lvl w:ilvl="7" w:tentative="1">
+      <w:start w:val="1"/>
+      <w:numFmt w:val="bullet"/>
+      <w:lvlText w:val=""/>
+      <w:lvlJc w:val="left"/>
+      <w:pPr>
+        <w:tabs>
+          <w:tab w:val="num" w:pos="5760"/>
+        </w:tabs>
+        <w:ind w:left="5760" w:hanging="360"/>
+      </w:pPr>
+      <w:rPr>
+        <w:rFonts w:ascii="Wingdings" w:hAnsi="Wingdings" w:hint="default"/>
+        <w:sz w:val="20"/>
+      </w:rPr>
+    </w:lvl>
+    <w:lvl w:ilvl="8" w:tentative="1">
+      <w:start w:val="1"/>
+      <w:numFmt w:val="bullet"/>
+      <w:lvlText w:val=""/>
+      <w:lvlJc w:val="left"/>
+      <w:pPr>
+        <w:tabs>
+          <w:tab w:val="num" w:pos="6480"/>
+        </w:tabs>
+        <w:ind w:left="6480" w:hanging="360"/>
+      </w:pPr>
+      <w:rPr>
+        <w:rFonts w:ascii="Wingdings" w:hAnsi="Wingdings" w:hint="default"/>
+        <w:sz w:val="20"/>
+      </w:rPr>
+    </w:lvl>
+  </w:abstractNum>
+  <w:abstractNum w:abstractNumId="26" w15:restartNumberingAfterBreak="0">
     <w:nsid w:val="1B1E056D"/>
     <w:multiLevelType w:val="multilevel"/>
     <w:tmpl w:val="B52ABDE0"/>
@@ -5889,7 +4705,7 @@
       </w:pPr>
     </w:lvl>
   </w:abstractNum>
-  <w:abstractNum w:abstractNumId="24" w15:restartNumberingAfterBreak="0">
+  <w:abstractNum w:abstractNumId="27" w15:restartNumberingAfterBreak="0">
     <w:nsid w:val="1B2626F7"/>
     <w:multiLevelType w:val="multilevel"/>
     <w:tmpl w:val="33DC097A"/>
@@ -6038,7 +4854,7 @@
       </w:rPr>
     </w:lvl>
   </w:abstractNum>
-  <w:abstractNum w:abstractNumId="25" w15:restartNumberingAfterBreak="0">
+  <w:abstractNum w:abstractNumId="28" w15:restartNumberingAfterBreak="0">
     <w:nsid w:val="1B2803E5"/>
     <w:multiLevelType w:val="multilevel"/>
     <w:tmpl w:val="3F4CA6F2"/>
@@ -6187,7 +5003,7 @@
       </w:rPr>
     </w:lvl>
   </w:abstractNum>
-  <w:abstractNum w:abstractNumId="26" w15:restartNumberingAfterBreak="0">
+  <w:abstractNum w:abstractNumId="29" w15:restartNumberingAfterBreak="0">
     <w:nsid w:val="1BAC5407"/>
     <w:multiLevelType w:val="multilevel"/>
     <w:tmpl w:val="93129C24"/>
@@ -6336,7 +5152,7 @@
       </w:rPr>
     </w:lvl>
   </w:abstractNum>
-  <w:abstractNum w:abstractNumId="27" w15:restartNumberingAfterBreak="0">
+  <w:abstractNum w:abstractNumId="30" w15:restartNumberingAfterBreak="0">
     <w:nsid w:val="1D8124B5"/>
     <w:multiLevelType w:val="multilevel"/>
     <w:tmpl w:val="E1E0CCDE"/>
@@ -6485,7 +5301,7 @@
       </w:rPr>
     </w:lvl>
   </w:abstractNum>
-  <w:abstractNum w:abstractNumId="28" w15:restartNumberingAfterBreak="0">
+  <w:abstractNum w:abstractNumId="31" w15:restartNumberingAfterBreak="0">
     <w:nsid w:val="1E485A94"/>
     <w:multiLevelType w:val="multilevel"/>
     <w:tmpl w:val="3912E4EC"/>
@@ -6634,7 +5450,7 @@
       </w:rPr>
     </w:lvl>
   </w:abstractNum>
-  <w:abstractNum w:abstractNumId="29" w15:restartNumberingAfterBreak="0">
+  <w:abstractNum w:abstractNumId="32" w15:restartNumberingAfterBreak="0">
     <w:nsid w:val="20132F57"/>
     <w:multiLevelType w:val="multilevel"/>
     <w:tmpl w:val="93D008FE"/>
@@ -6783,7 +5599,7 @@
       </w:rPr>
     </w:lvl>
   </w:abstractNum>
-  <w:abstractNum w:abstractNumId="30" w15:restartNumberingAfterBreak="0">
+  <w:abstractNum w:abstractNumId="33" w15:restartNumberingAfterBreak="0">
     <w:nsid w:val="20EA6C55"/>
     <w:multiLevelType w:val="multilevel"/>
     <w:tmpl w:val="7B6E9594"/>
@@ -6932,7 +5748,7 @@
       </w:rPr>
     </w:lvl>
   </w:abstractNum>
-  <w:abstractNum w:abstractNumId="31" w15:restartNumberingAfterBreak="0">
+  <w:abstractNum w:abstractNumId="34" w15:restartNumberingAfterBreak="0">
     <w:nsid w:val="22123545"/>
     <w:multiLevelType w:val="multilevel"/>
     <w:tmpl w:val="A3069AFC"/>
@@ -7081,7 +5897,7 @@
       </w:rPr>
     </w:lvl>
   </w:abstractNum>
-  <w:abstractNum w:abstractNumId="32" w15:restartNumberingAfterBreak="0">
+  <w:abstractNum w:abstractNumId="35" w15:restartNumberingAfterBreak="0">
     <w:nsid w:val="25142402"/>
     <w:multiLevelType w:val="multilevel"/>
     <w:tmpl w:val="319E004E"/>
@@ -7230,7 +6046,7 @@
       </w:rPr>
     </w:lvl>
   </w:abstractNum>
-  <w:abstractNum w:abstractNumId="33" w15:restartNumberingAfterBreak="0">
+  <w:abstractNum w:abstractNumId="36" w15:restartNumberingAfterBreak="0">
     <w:nsid w:val="25266ED0"/>
     <w:multiLevelType w:val="multilevel"/>
     <w:tmpl w:val="D690CAAE"/>
@@ -7379,7 +6195,7 @@
       </w:rPr>
     </w:lvl>
   </w:abstractNum>
-  <w:abstractNum w:abstractNumId="34" w15:restartNumberingAfterBreak="0">
+  <w:abstractNum w:abstractNumId="37" w15:restartNumberingAfterBreak="0">
     <w:nsid w:val="25392481"/>
     <w:multiLevelType w:val="multilevel"/>
     <w:tmpl w:val="50065940"/>
@@ -7528,7 +6344,7 @@
       </w:rPr>
     </w:lvl>
   </w:abstractNum>
-  <w:abstractNum w:abstractNumId="35" w15:restartNumberingAfterBreak="0">
+  <w:abstractNum w:abstractNumId="38" w15:restartNumberingAfterBreak="0">
     <w:nsid w:val="2653038D"/>
     <w:multiLevelType w:val="multilevel"/>
     <w:tmpl w:val="C1A69BF6"/>
@@ -7641,7 +6457,7 @@
       </w:pPr>
     </w:lvl>
   </w:abstractNum>
-  <w:abstractNum w:abstractNumId="36" w15:restartNumberingAfterBreak="0">
+  <w:abstractNum w:abstractNumId="39" w15:restartNumberingAfterBreak="0">
     <w:nsid w:val="2982137F"/>
     <w:multiLevelType w:val="multilevel"/>
     <w:tmpl w:val="6B50410C"/>
@@ -7790,7 +6606,7 @@
       </w:rPr>
     </w:lvl>
   </w:abstractNum>
-  <w:abstractNum w:abstractNumId="37" w15:restartNumberingAfterBreak="0">
+  <w:abstractNum w:abstractNumId="40" w15:restartNumberingAfterBreak="0">
     <w:nsid w:val="2C8D5434"/>
     <w:multiLevelType w:val="multilevel"/>
     <w:tmpl w:val="0EE6F6F4"/>
@@ -7939,7 +6755,7 @@
       </w:rPr>
     </w:lvl>
   </w:abstractNum>
-  <w:abstractNum w:abstractNumId="38" w15:restartNumberingAfterBreak="0">
+  <w:abstractNum w:abstractNumId="41" w15:restartNumberingAfterBreak="0">
     <w:nsid w:val="2D2C2543"/>
     <w:multiLevelType w:val="multilevel"/>
     <w:tmpl w:val="787EE42E"/>
@@ -8088,7 +6904,156 @@
       </w:rPr>
     </w:lvl>
   </w:abstractNum>
-  <w:abstractNum w:abstractNumId="39" w15:restartNumberingAfterBreak="0">
+  <w:abstractNum w:abstractNumId="42" w15:restartNumberingAfterBreak="0">
+    <w:nsid w:val="30113DCE"/>
+    <w:multiLevelType w:val="multilevel"/>
+    <w:tmpl w:val="A1E099B8"/>
+    <w:lvl w:ilvl="0">
+      <w:start w:val="1"/>
+      <w:numFmt w:val="bullet"/>
+      <w:lvlText w:val=""/>
+      <w:lvlJc w:val="left"/>
+      <w:pPr>
+        <w:tabs>
+          <w:tab w:val="num" w:pos="720"/>
+        </w:tabs>
+        <w:ind w:left="720" w:hanging="360"/>
+      </w:pPr>
+      <w:rPr>
+        <w:rFonts w:ascii="Symbol" w:hAnsi="Symbol" w:hint="default"/>
+        <w:sz w:val="20"/>
+      </w:rPr>
+    </w:lvl>
+    <w:lvl w:ilvl="1" w:tentative="1">
+      <w:start w:val="1"/>
+      <w:numFmt w:val="bullet"/>
+      <w:lvlText w:val="o"/>
+      <w:lvlJc w:val="left"/>
+      <w:pPr>
+        <w:tabs>
+          <w:tab w:val="num" w:pos="1440"/>
+        </w:tabs>
+        <w:ind w:left="1440" w:hanging="360"/>
+      </w:pPr>
+      <w:rPr>
+        <w:rFonts w:ascii="Courier New" w:hAnsi="Courier New" w:hint="default"/>
+        <w:sz w:val="20"/>
+      </w:rPr>
+    </w:lvl>
+    <w:lvl w:ilvl="2" w:tentative="1">
+      <w:start w:val="1"/>
+      <w:numFmt w:val="bullet"/>
+      <w:lvlText w:val=""/>
+      <w:lvlJc w:val="left"/>
+      <w:pPr>
+        <w:tabs>
+          <w:tab w:val="num" w:pos="2160"/>
+        </w:tabs>
+        <w:ind w:left="2160" w:hanging="360"/>
+      </w:pPr>
+      <w:rPr>
+        <w:rFonts w:ascii="Wingdings" w:hAnsi="Wingdings" w:hint="default"/>
+        <w:sz w:val="20"/>
+      </w:rPr>
+    </w:lvl>
+    <w:lvl w:ilvl="3" w:tentative="1">
+      <w:start w:val="1"/>
+      <w:numFmt w:val="bullet"/>
+      <w:lvlText w:val=""/>
+      <w:lvlJc w:val="left"/>
+      <w:pPr>
+        <w:tabs>
+          <w:tab w:val="num" w:pos="2880"/>
+        </w:tabs>
+        <w:ind w:left="2880" w:hanging="360"/>
+      </w:pPr>
+      <w:rPr>
+        <w:rFonts w:ascii="Wingdings" w:hAnsi="Wingdings" w:hint="default"/>
+        <w:sz w:val="20"/>
+      </w:rPr>
+    </w:lvl>
+    <w:lvl w:ilvl="4" w:tentative="1">
+      <w:start w:val="1"/>
+      <w:numFmt w:val="bullet"/>
+      <w:lvlText w:val=""/>
+      <w:lvlJc w:val="left"/>
+      <w:pPr>
+        <w:tabs>
+          <w:tab w:val="num" w:pos="3600"/>
+        </w:tabs>
+        <w:ind w:left="3600" w:hanging="360"/>
+      </w:pPr>
+      <w:rPr>
+        <w:rFonts w:ascii="Wingdings" w:hAnsi="Wingdings" w:hint="default"/>
+        <w:sz w:val="20"/>
+      </w:rPr>
+    </w:lvl>
+    <w:lvl w:ilvl="5" w:tentative="1">
+      <w:start w:val="1"/>
+      <w:numFmt w:val="bullet"/>
+      <w:lvlText w:val=""/>
+      <w:lvlJc w:val="left"/>
+      <w:pPr>
+        <w:tabs>
+          <w:tab w:val="num" w:pos="4320"/>
+        </w:tabs>
+        <w:ind w:left="4320" w:hanging="360"/>
+      </w:pPr>
+      <w:rPr>
+        <w:rFonts w:ascii="Wingdings" w:hAnsi="Wingdings" w:hint="default"/>
+        <w:sz w:val="20"/>
+      </w:rPr>
+    </w:lvl>
+    <w:lvl w:ilvl="6" w:tentative="1">
+      <w:start w:val="1"/>
+      <w:numFmt w:val="bullet"/>
+      <w:lvlText w:val=""/>
+      <w:lvlJc w:val="left"/>
+      <w:pPr>
+        <w:tabs>
+          <w:tab w:val="num" w:pos="5040"/>
+        </w:tabs>
+        <w:ind w:left="5040" w:hanging="360"/>
+      </w:pPr>
+      <w:rPr>
+        <w:rFonts w:ascii="Wingdings" w:hAnsi="Wingdings" w:hint="default"/>
+        <w:sz w:val="20"/>
+      </w:rPr>
+    </w:lvl>
+    <w:lvl w:ilvl="7" w:tentative="1">
+      <w:start w:val="1"/>
+      <w:numFmt w:val="bullet"/>
+      <w:lvlText w:val=""/>
+      <w:lvlJc w:val="left"/>
+      <w:pPr>
+        <w:tabs>
+          <w:tab w:val="num" w:pos="5760"/>
+        </w:tabs>
+        <w:ind w:left="5760" w:hanging="360"/>
+      </w:pPr>
+      <w:rPr>
+        <w:rFonts w:ascii="Wingdings" w:hAnsi="Wingdings" w:hint="default"/>
+        <w:sz w:val="20"/>
+      </w:rPr>
+    </w:lvl>
+    <w:lvl w:ilvl="8" w:tentative="1">
+      <w:start w:val="1"/>
+      <w:numFmt w:val="bullet"/>
+      <w:lvlText w:val=""/>
+      <w:lvlJc w:val="left"/>
+      <w:pPr>
+        <w:tabs>
+          <w:tab w:val="num" w:pos="6480"/>
+        </w:tabs>
+        <w:ind w:left="6480" w:hanging="360"/>
+      </w:pPr>
+      <w:rPr>
+        <w:rFonts w:ascii="Wingdings" w:hAnsi="Wingdings" w:hint="default"/>
+        <w:sz w:val="20"/>
+      </w:rPr>
+    </w:lvl>
+  </w:abstractNum>
+  <w:abstractNum w:abstractNumId="43" w15:restartNumberingAfterBreak="0">
     <w:nsid w:val="30C82186"/>
     <w:multiLevelType w:val="multilevel"/>
     <w:tmpl w:val="AA48071C"/>
@@ -8237,7 +7202,7 @@
       </w:rPr>
     </w:lvl>
   </w:abstractNum>
-  <w:abstractNum w:abstractNumId="40" w15:restartNumberingAfterBreak="0">
+  <w:abstractNum w:abstractNumId="44" w15:restartNumberingAfterBreak="0">
     <w:nsid w:val="30F61119"/>
     <w:multiLevelType w:val="multilevel"/>
     <w:tmpl w:val="39E8FB64"/>
@@ -8386,7 +7351,7 @@
       </w:rPr>
     </w:lvl>
   </w:abstractNum>
-  <w:abstractNum w:abstractNumId="41" w15:restartNumberingAfterBreak="0">
+  <w:abstractNum w:abstractNumId="45" w15:restartNumberingAfterBreak="0">
     <w:nsid w:val="3418423D"/>
     <w:multiLevelType w:val="multilevel"/>
     <w:tmpl w:val="B30A00DE"/>
@@ -8535,7 +7500,7 @@
       </w:rPr>
     </w:lvl>
   </w:abstractNum>
-  <w:abstractNum w:abstractNumId="42" w15:restartNumberingAfterBreak="0">
+  <w:abstractNum w:abstractNumId="46" w15:restartNumberingAfterBreak="0">
     <w:nsid w:val="35E3786E"/>
     <w:multiLevelType w:val="multilevel"/>
     <w:tmpl w:val="F18AE462"/>
@@ -8684,7 +7649,7 @@
       </w:rPr>
     </w:lvl>
   </w:abstractNum>
-  <w:abstractNum w:abstractNumId="43" w15:restartNumberingAfterBreak="0">
+  <w:abstractNum w:abstractNumId="47" w15:restartNumberingAfterBreak="0">
     <w:nsid w:val="3750306A"/>
     <w:multiLevelType w:val="multilevel"/>
     <w:tmpl w:val="43706EBC"/>
@@ -8833,7 +7798,7 @@
       </w:rPr>
     </w:lvl>
   </w:abstractNum>
-  <w:abstractNum w:abstractNumId="44" w15:restartNumberingAfterBreak="0">
+  <w:abstractNum w:abstractNumId="48" w15:restartNumberingAfterBreak="0">
     <w:nsid w:val="37D353B1"/>
     <w:multiLevelType w:val="multilevel"/>
     <w:tmpl w:val="C43CC862"/>
@@ -8982,7 +7947,7 @@
       </w:rPr>
     </w:lvl>
   </w:abstractNum>
-  <w:abstractNum w:abstractNumId="45" w15:restartNumberingAfterBreak="0">
+  <w:abstractNum w:abstractNumId="49" w15:restartNumberingAfterBreak="0">
     <w:nsid w:val="384914AE"/>
     <w:multiLevelType w:val="multilevel"/>
     <w:tmpl w:val="1F0C556E"/>
@@ -9131,7 +8096,7 @@
       </w:rPr>
     </w:lvl>
   </w:abstractNum>
-  <w:abstractNum w:abstractNumId="46" w15:restartNumberingAfterBreak="0">
+  <w:abstractNum w:abstractNumId="50" w15:restartNumberingAfterBreak="0">
     <w:nsid w:val="3A3828EA"/>
     <w:multiLevelType w:val="multilevel"/>
     <w:tmpl w:val="AA60D04E"/>
@@ -9280,7 +8245,7 @@
       </w:rPr>
     </w:lvl>
   </w:abstractNum>
-  <w:abstractNum w:abstractNumId="47" w15:restartNumberingAfterBreak="0">
+  <w:abstractNum w:abstractNumId="51" w15:restartNumberingAfterBreak="0">
     <w:nsid w:val="3B4E6BD4"/>
     <w:multiLevelType w:val="multilevel"/>
     <w:tmpl w:val="EBDE6768"/>
@@ -9429,7 +8394,7 @@
       </w:rPr>
     </w:lvl>
   </w:abstractNum>
-  <w:abstractNum w:abstractNumId="48" w15:restartNumberingAfterBreak="0">
+  <w:abstractNum w:abstractNumId="52" w15:restartNumberingAfterBreak="0">
     <w:nsid w:val="3E340BE2"/>
     <w:multiLevelType w:val="multilevel"/>
     <w:tmpl w:val="3AB6D908"/>
@@ -9578,7 +8543,7 @@
       </w:rPr>
     </w:lvl>
   </w:abstractNum>
-  <w:abstractNum w:abstractNumId="49" w15:restartNumberingAfterBreak="0">
+  <w:abstractNum w:abstractNumId="53" w15:restartNumberingAfterBreak="0">
     <w:nsid w:val="3F043117"/>
     <w:multiLevelType w:val="multilevel"/>
     <w:tmpl w:val="F0C081C8"/>
@@ -9727,7 +8692,7 @@
       </w:rPr>
     </w:lvl>
   </w:abstractNum>
-  <w:abstractNum w:abstractNumId="50" w15:restartNumberingAfterBreak="0">
+  <w:abstractNum w:abstractNumId="54" w15:restartNumberingAfterBreak="0">
     <w:nsid w:val="3F5F4E83"/>
     <w:multiLevelType w:val="multilevel"/>
     <w:tmpl w:val="6180C60C"/>
@@ -9876,7 +8841,7 @@
       </w:rPr>
     </w:lvl>
   </w:abstractNum>
-  <w:abstractNum w:abstractNumId="51" w15:restartNumberingAfterBreak="0">
+  <w:abstractNum w:abstractNumId="55" w15:restartNumberingAfterBreak="0">
     <w:nsid w:val="3F6846D1"/>
     <w:multiLevelType w:val="multilevel"/>
     <w:tmpl w:val="28E89C28"/>
@@ -10025,7 +8990,7 @@
       </w:rPr>
     </w:lvl>
   </w:abstractNum>
-  <w:abstractNum w:abstractNumId="52" w15:restartNumberingAfterBreak="0">
+  <w:abstractNum w:abstractNumId="56" w15:restartNumberingAfterBreak="0">
     <w:nsid w:val="3F9329DE"/>
     <w:multiLevelType w:val="multilevel"/>
     <w:tmpl w:val="D8829ADA"/>
@@ -10174,7 +9139,7 @@
       </w:rPr>
     </w:lvl>
   </w:abstractNum>
-  <w:abstractNum w:abstractNumId="53" w15:restartNumberingAfterBreak="0">
+  <w:abstractNum w:abstractNumId="57" w15:restartNumberingAfterBreak="0">
     <w:nsid w:val="41470894"/>
     <w:multiLevelType w:val="multilevel"/>
     <w:tmpl w:val="9CFE267A"/>
@@ -10323,7 +9288,7 @@
       </w:rPr>
     </w:lvl>
   </w:abstractNum>
-  <w:abstractNum w:abstractNumId="54" w15:restartNumberingAfterBreak="0">
+  <w:abstractNum w:abstractNumId="58" w15:restartNumberingAfterBreak="0">
     <w:nsid w:val="415C39A6"/>
     <w:multiLevelType w:val="multilevel"/>
     <w:tmpl w:val="C658AD46"/>
@@ -10472,7 +9437,7 @@
       </w:rPr>
     </w:lvl>
   </w:abstractNum>
-  <w:abstractNum w:abstractNumId="55" w15:restartNumberingAfterBreak="0">
+  <w:abstractNum w:abstractNumId="59" w15:restartNumberingAfterBreak="0">
     <w:nsid w:val="43265D8D"/>
     <w:multiLevelType w:val="multilevel"/>
     <w:tmpl w:val="48BCD81C"/>
@@ -10621,7 +9586,7 @@
       </w:rPr>
     </w:lvl>
   </w:abstractNum>
-  <w:abstractNum w:abstractNumId="56" w15:restartNumberingAfterBreak="0">
+  <w:abstractNum w:abstractNumId="60" w15:restartNumberingAfterBreak="0">
     <w:nsid w:val="43794A61"/>
     <w:multiLevelType w:val="multilevel"/>
     <w:tmpl w:val="3C54B80E"/>
@@ -10770,7 +9735,7 @@
       </w:rPr>
     </w:lvl>
   </w:abstractNum>
-  <w:abstractNum w:abstractNumId="57" w15:restartNumberingAfterBreak="0">
+  <w:abstractNum w:abstractNumId="61" w15:restartNumberingAfterBreak="0">
     <w:nsid w:val="43EA2B2C"/>
     <w:multiLevelType w:val="multilevel"/>
     <w:tmpl w:val="E1E6DBE2"/>
@@ -10919,7 +9884,7 @@
       </w:rPr>
     </w:lvl>
   </w:abstractNum>
-  <w:abstractNum w:abstractNumId="58" w15:restartNumberingAfterBreak="0">
+  <w:abstractNum w:abstractNumId="62" w15:restartNumberingAfterBreak="0">
     <w:nsid w:val="462114CB"/>
     <w:multiLevelType w:val="multilevel"/>
     <w:tmpl w:val="CFF6B4C2"/>
@@ -11068,7 +10033,7 @@
       </w:rPr>
     </w:lvl>
   </w:abstractNum>
-  <w:abstractNum w:abstractNumId="59" w15:restartNumberingAfterBreak="0">
+  <w:abstractNum w:abstractNumId="63" w15:restartNumberingAfterBreak="0">
     <w:nsid w:val="4838446F"/>
     <w:multiLevelType w:val="multilevel"/>
     <w:tmpl w:val="526A29B4"/>
@@ -11217,7 +10182,7 @@
       </w:rPr>
     </w:lvl>
   </w:abstractNum>
-  <w:abstractNum w:abstractNumId="60" w15:restartNumberingAfterBreak="0">
+  <w:abstractNum w:abstractNumId="64" w15:restartNumberingAfterBreak="0">
     <w:nsid w:val="4901792F"/>
     <w:multiLevelType w:val="multilevel"/>
     <w:tmpl w:val="B63E0F96"/>
@@ -11366,7 +10331,7 @@
       </w:rPr>
     </w:lvl>
   </w:abstractNum>
-  <w:abstractNum w:abstractNumId="61" w15:restartNumberingAfterBreak="0">
+  <w:abstractNum w:abstractNumId="65" w15:restartNumberingAfterBreak="0">
     <w:nsid w:val="4B122652"/>
     <w:multiLevelType w:val="multilevel"/>
     <w:tmpl w:val="939413AE"/>
@@ -11515,7 +10480,7 @@
       </w:rPr>
     </w:lvl>
   </w:abstractNum>
-  <w:abstractNum w:abstractNumId="62" w15:restartNumberingAfterBreak="0">
+  <w:abstractNum w:abstractNumId="66" w15:restartNumberingAfterBreak="0">
     <w:nsid w:val="4C2F6978"/>
     <w:multiLevelType w:val="multilevel"/>
     <w:tmpl w:val="F126FCD0"/>
@@ -11664,7 +10629,7 @@
       </w:rPr>
     </w:lvl>
   </w:abstractNum>
-  <w:abstractNum w:abstractNumId="63" w15:restartNumberingAfterBreak="0">
+  <w:abstractNum w:abstractNumId="67" w15:restartNumberingAfterBreak="0">
     <w:nsid w:val="4C7202D3"/>
     <w:multiLevelType w:val="multilevel"/>
     <w:tmpl w:val="26C24584"/>
@@ -11813,7 +10778,7 @@
       </w:rPr>
     </w:lvl>
   </w:abstractNum>
-  <w:abstractNum w:abstractNumId="64" w15:restartNumberingAfterBreak="0">
+  <w:abstractNum w:abstractNumId="68" w15:restartNumberingAfterBreak="0">
     <w:nsid w:val="4DB31A6E"/>
     <w:multiLevelType w:val="multilevel"/>
     <w:tmpl w:val="374E3508"/>
@@ -11962,7 +10927,7 @@
       </w:rPr>
     </w:lvl>
   </w:abstractNum>
-  <w:abstractNum w:abstractNumId="65" w15:restartNumberingAfterBreak="0">
+  <w:abstractNum w:abstractNumId="69" w15:restartNumberingAfterBreak="0">
     <w:nsid w:val="4F066991"/>
     <w:multiLevelType w:val="multilevel"/>
     <w:tmpl w:val="7A0C7BF8"/>
@@ -12111,7 +11076,7 @@
       </w:rPr>
     </w:lvl>
   </w:abstractNum>
-  <w:abstractNum w:abstractNumId="66" w15:restartNumberingAfterBreak="0">
+  <w:abstractNum w:abstractNumId="70" w15:restartNumberingAfterBreak="0">
     <w:nsid w:val="558758A3"/>
     <w:multiLevelType w:val="multilevel"/>
     <w:tmpl w:val="48CE628A"/>
@@ -12260,7 +11225,156 @@
       </w:rPr>
     </w:lvl>
   </w:abstractNum>
-  <w:abstractNum w:abstractNumId="67" w15:restartNumberingAfterBreak="0">
+  <w:abstractNum w:abstractNumId="71" w15:restartNumberingAfterBreak="0">
+    <w:nsid w:val="559C041C"/>
+    <w:multiLevelType w:val="multilevel"/>
+    <w:tmpl w:val="9D7C1AA2"/>
+    <w:lvl w:ilvl="0">
+      <w:start w:val="1"/>
+      <w:numFmt w:val="bullet"/>
+      <w:lvlText w:val=""/>
+      <w:lvlJc w:val="left"/>
+      <w:pPr>
+        <w:tabs>
+          <w:tab w:val="num" w:pos="720"/>
+        </w:tabs>
+        <w:ind w:left="720" w:hanging="360"/>
+      </w:pPr>
+      <w:rPr>
+        <w:rFonts w:ascii="Symbol" w:hAnsi="Symbol" w:hint="default"/>
+        <w:sz w:val="20"/>
+      </w:rPr>
+    </w:lvl>
+    <w:lvl w:ilvl="1" w:tentative="1">
+      <w:start w:val="1"/>
+      <w:numFmt w:val="bullet"/>
+      <w:lvlText w:val="o"/>
+      <w:lvlJc w:val="left"/>
+      <w:pPr>
+        <w:tabs>
+          <w:tab w:val="num" w:pos="1440"/>
+        </w:tabs>
+        <w:ind w:left="1440" w:hanging="360"/>
+      </w:pPr>
+      <w:rPr>
+        <w:rFonts w:ascii="Courier New" w:hAnsi="Courier New" w:hint="default"/>
+        <w:sz w:val="20"/>
+      </w:rPr>
+    </w:lvl>
+    <w:lvl w:ilvl="2" w:tentative="1">
+      <w:start w:val="1"/>
+      <w:numFmt w:val="bullet"/>
+      <w:lvlText w:val=""/>
+      <w:lvlJc w:val="left"/>
+      <w:pPr>
+        <w:tabs>
+          <w:tab w:val="num" w:pos="2160"/>
+        </w:tabs>
+        <w:ind w:left="2160" w:hanging="360"/>
+      </w:pPr>
+      <w:rPr>
+        <w:rFonts w:ascii="Wingdings" w:hAnsi="Wingdings" w:hint="default"/>
+        <w:sz w:val="20"/>
+      </w:rPr>
+    </w:lvl>
+    <w:lvl w:ilvl="3" w:tentative="1">
+      <w:start w:val="1"/>
+      <w:numFmt w:val="bullet"/>
+      <w:lvlText w:val=""/>
+      <w:lvlJc w:val="left"/>
+      <w:pPr>
+        <w:tabs>
+          <w:tab w:val="num" w:pos="2880"/>
+        </w:tabs>
+        <w:ind w:left="2880" w:hanging="360"/>
+      </w:pPr>
+      <w:rPr>
+        <w:rFonts w:ascii="Wingdings" w:hAnsi="Wingdings" w:hint="default"/>
+        <w:sz w:val="20"/>
+      </w:rPr>
+    </w:lvl>
+    <w:lvl w:ilvl="4" w:tentative="1">
+      <w:start w:val="1"/>
+      <w:numFmt w:val="bullet"/>
+      <w:lvlText w:val=""/>
+      <w:lvlJc w:val="left"/>
+      <w:pPr>
+        <w:tabs>
+          <w:tab w:val="num" w:pos="3600"/>
+        </w:tabs>
+        <w:ind w:left="3600" w:hanging="360"/>
+      </w:pPr>
+      <w:rPr>
+        <w:rFonts w:ascii="Wingdings" w:hAnsi="Wingdings" w:hint="default"/>
+        <w:sz w:val="20"/>
+      </w:rPr>
+    </w:lvl>
+    <w:lvl w:ilvl="5" w:tentative="1">
+      <w:start w:val="1"/>
+      <w:numFmt w:val="bullet"/>
+      <w:lvlText w:val=""/>
+      <w:lvlJc w:val="left"/>
+      <w:pPr>
+        <w:tabs>
+          <w:tab w:val="num" w:pos="4320"/>
+        </w:tabs>
+        <w:ind w:left="4320" w:hanging="360"/>
+      </w:pPr>
+      <w:rPr>
+        <w:rFonts w:ascii="Wingdings" w:hAnsi="Wingdings" w:hint="default"/>
+        <w:sz w:val="20"/>
+      </w:rPr>
+    </w:lvl>
+    <w:lvl w:ilvl="6" w:tentative="1">
+      <w:start w:val="1"/>
+      <w:numFmt w:val="bullet"/>
+      <w:lvlText w:val=""/>
+      <w:lvlJc w:val="left"/>
+      <w:pPr>
+        <w:tabs>
+          <w:tab w:val="num" w:pos="5040"/>
+        </w:tabs>
+        <w:ind w:left="5040" w:hanging="360"/>
+      </w:pPr>
+      <w:rPr>
+        <w:rFonts w:ascii="Wingdings" w:hAnsi="Wingdings" w:hint="default"/>
+        <w:sz w:val="20"/>
+      </w:rPr>
+    </w:lvl>
+    <w:lvl w:ilvl="7" w:tentative="1">
+      <w:start w:val="1"/>
+      <w:numFmt w:val="bullet"/>
+      <w:lvlText w:val=""/>
+      <w:lvlJc w:val="left"/>
+      <w:pPr>
+        <w:tabs>
+          <w:tab w:val="num" w:pos="5760"/>
+        </w:tabs>
+        <w:ind w:left="5760" w:hanging="360"/>
+      </w:pPr>
+      <w:rPr>
+        <w:rFonts w:ascii="Wingdings" w:hAnsi="Wingdings" w:hint="default"/>
+        <w:sz w:val="20"/>
+      </w:rPr>
+    </w:lvl>
+    <w:lvl w:ilvl="8" w:tentative="1">
+      <w:start w:val="1"/>
+      <w:numFmt w:val="bullet"/>
+      <w:lvlText w:val=""/>
+      <w:lvlJc w:val="left"/>
+      <w:pPr>
+        <w:tabs>
+          <w:tab w:val="num" w:pos="6480"/>
+        </w:tabs>
+        <w:ind w:left="6480" w:hanging="360"/>
+      </w:pPr>
+      <w:rPr>
+        <w:rFonts w:ascii="Wingdings" w:hAnsi="Wingdings" w:hint="default"/>
+        <w:sz w:val="20"/>
+      </w:rPr>
+    </w:lvl>
+  </w:abstractNum>
+  <w:abstractNum w:abstractNumId="72" w15:restartNumberingAfterBreak="0">
     <w:nsid w:val="55B41F31"/>
     <w:multiLevelType w:val="multilevel"/>
     <w:tmpl w:val="C804E892"/>
@@ -12409,7 +11523,7 @@
       </w:rPr>
     </w:lvl>
   </w:abstractNum>
-  <w:abstractNum w:abstractNumId="68" w15:restartNumberingAfterBreak="0">
+  <w:abstractNum w:abstractNumId="73" w15:restartNumberingAfterBreak="0">
     <w:nsid w:val="56B53232"/>
     <w:multiLevelType w:val="multilevel"/>
     <w:tmpl w:val="D3C4C660"/>
@@ -12558,7 +11672,7 @@
       </w:rPr>
     </w:lvl>
   </w:abstractNum>
-  <w:abstractNum w:abstractNumId="69" w15:restartNumberingAfterBreak="0">
+  <w:abstractNum w:abstractNumId="74" w15:restartNumberingAfterBreak="0">
     <w:nsid w:val="573556B5"/>
     <w:multiLevelType w:val="multilevel"/>
     <w:tmpl w:val="5BA2C760"/>
@@ -12707,7 +11821,7 @@
       </w:rPr>
     </w:lvl>
   </w:abstractNum>
-  <w:abstractNum w:abstractNumId="70" w15:restartNumberingAfterBreak="0">
+  <w:abstractNum w:abstractNumId="75" w15:restartNumberingAfterBreak="0">
     <w:nsid w:val="58253A91"/>
     <w:multiLevelType w:val="multilevel"/>
     <w:tmpl w:val="26C839BE"/>
@@ -12856,7 +11970,7 @@
       </w:rPr>
     </w:lvl>
   </w:abstractNum>
-  <w:abstractNum w:abstractNumId="71" w15:restartNumberingAfterBreak="0">
+  <w:abstractNum w:abstractNumId="76" w15:restartNumberingAfterBreak="0">
     <w:nsid w:val="58435695"/>
     <w:multiLevelType w:val="multilevel"/>
     <w:tmpl w:val="C9DA243C"/>
@@ -12969,7 +12083,7 @@
       </w:pPr>
     </w:lvl>
   </w:abstractNum>
-  <w:abstractNum w:abstractNumId="72" w15:restartNumberingAfterBreak="0">
+  <w:abstractNum w:abstractNumId="77" w15:restartNumberingAfterBreak="0">
     <w:nsid w:val="58980542"/>
     <w:multiLevelType w:val="multilevel"/>
     <w:tmpl w:val="B178D658"/>
@@ -13118,7 +12232,7 @@
       </w:rPr>
     </w:lvl>
   </w:abstractNum>
-  <w:abstractNum w:abstractNumId="73" w15:restartNumberingAfterBreak="0">
+  <w:abstractNum w:abstractNumId="78" w15:restartNumberingAfterBreak="0">
     <w:nsid w:val="58DA7C05"/>
     <w:multiLevelType w:val="multilevel"/>
     <w:tmpl w:val="2976FC8E"/>
@@ -13267,7 +12381,7 @@
       </w:rPr>
     </w:lvl>
   </w:abstractNum>
-  <w:abstractNum w:abstractNumId="74" w15:restartNumberingAfterBreak="0">
+  <w:abstractNum w:abstractNumId="79" w15:restartNumberingAfterBreak="0">
     <w:nsid w:val="5980460F"/>
     <w:multiLevelType w:val="multilevel"/>
     <w:tmpl w:val="F7086EE0"/>
@@ -13416,7 +12530,7 @@
       </w:rPr>
     </w:lvl>
   </w:abstractNum>
-  <w:abstractNum w:abstractNumId="75" w15:restartNumberingAfterBreak="0">
+  <w:abstractNum w:abstractNumId="80" w15:restartNumberingAfterBreak="0">
     <w:nsid w:val="59A55627"/>
     <w:multiLevelType w:val="multilevel"/>
     <w:tmpl w:val="D4D6D4F4"/>
@@ -13565,7 +12679,7 @@
       </w:rPr>
     </w:lvl>
   </w:abstractNum>
-  <w:abstractNum w:abstractNumId="76" w15:restartNumberingAfterBreak="0">
+  <w:abstractNum w:abstractNumId="81" w15:restartNumberingAfterBreak="0">
     <w:nsid w:val="5AF77062"/>
     <w:multiLevelType w:val="multilevel"/>
     <w:tmpl w:val="7ED89B24"/>
@@ -13714,7 +12828,7 @@
       </w:rPr>
     </w:lvl>
   </w:abstractNum>
-  <w:abstractNum w:abstractNumId="77" w15:restartNumberingAfterBreak="0">
+  <w:abstractNum w:abstractNumId="82" w15:restartNumberingAfterBreak="0">
     <w:nsid w:val="5EE5409A"/>
     <w:multiLevelType w:val="multilevel"/>
     <w:tmpl w:val="2D929372"/>
@@ -13863,7 +12977,7 @@
       </w:rPr>
     </w:lvl>
   </w:abstractNum>
-  <w:abstractNum w:abstractNumId="78" w15:restartNumberingAfterBreak="0">
+  <w:abstractNum w:abstractNumId="83" w15:restartNumberingAfterBreak="0">
     <w:nsid w:val="5F8A009B"/>
     <w:multiLevelType w:val="multilevel"/>
     <w:tmpl w:val="B9CC7D0C"/>
@@ -14012,7 +13126,7 @@
       </w:rPr>
     </w:lvl>
   </w:abstractNum>
-  <w:abstractNum w:abstractNumId="79" w15:restartNumberingAfterBreak="0">
+  <w:abstractNum w:abstractNumId="84" w15:restartNumberingAfterBreak="0">
     <w:nsid w:val="5F8E2560"/>
     <w:multiLevelType w:val="multilevel"/>
     <w:tmpl w:val="3C7A7420"/>
@@ -14161,7 +13275,7 @@
       </w:rPr>
     </w:lvl>
   </w:abstractNum>
-  <w:abstractNum w:abstractNumId="80" w15:restartNumberingAfterBreak="0">
+  <w:abstractNum w:abstractNumId="85" w15:restartNumberingAfterBreak="0">
     <w:nsid w:val="5FBD293F"/>
     <w:multiLevelType w:val="multilevel"/>
     <w:tmpl w:val="353A5A9E"/>
@@ -14310,7 +13424,7 @@
       </w:rPr>
     </w:lvl>
   </w:abstractNum>
-  <w:abstractNum w:abstractNumId="81" w15:restartNumberingAfterBreak="0">
+  <w:abstractNum w:abstractNumId="86" w15:restartNumberingAfterBreak="0">
     <w:nsid w:val="607A7FE6"/>
     <w:multiLevelType w:val="multilevel"/>
     <w:tmpl w:val="FE36F444"/>
@@ -14459,7 +13573,7 @@
       </w:rPr>
     </w:lvl>
   </w:abstractNum>
-  <w:abstractNum w:abstractNumId="82" w15:restartNumberingAfterBreak="0">
+  <w:abstractNum w:abstractNumId="87" w15:restartNumberingAfterBreak="0">
     <w:nsid w:val="62006AA2"/>
     <w:multiLevelType w:val="multilevel"/>
     <w:tmpl w:val="31526A88"/>
@@ -14608,7 +13722,7 @@
       </w:rPr>
     </w:lvl>
   </w:abstractNum>
-  <w:abstractNum w:abstractNumId="83" w15:restartNumberingAfterBreak="0">
+  <w:abstractNum w:abstractNumId="88" w15:restartNumberingAfterBreak="0">
     <w:nsid w:val="63730658"/>
     <w:multiLevelType w:val="multilevel"/>
     <w:tmpl w:val="F6B88B3C"/>
@@ -14721,7 +13835,7 @@
       </w:pPr>
     </w:lvl>
   </w:abstractNum>
-  <w:abstractNum w:abstractNumId="84" w15:restartNumberingAfterBreak="0">
+  <w:abstractNum w:abstractNumId="89" w15:restartNumberingAfterBreak="0">
     <w:nsid w:val="64251EC1"/>
     <w:multiLevelType w:val="multilevel"/>
     <w:tmpl w:val="14EE41B8"/>
@@ -14870,7 +13984,7 @@
       </w:rPr>
     </w:lvl>
   </w:abstractNum>
-  <w:abstractNum w:abstractNumId="85" w15:restartNumberingAfterBreak="0">
+  <w:abstractNum w:abstractNumId="90" w15:restartNumberingAfterBreak="0">
     <w:nsid w:val="6439279B"/>
     <w:multiLevelType w:val="multilevel"/>
     <w:tmpl w:val="1DF0F576"/>
@@ -15019,7 +14133,7 @@
       </w:rPr>
     </w:lvl>
   </w:abstractNum>
-  <w:abstractNum w:abstractNumId="86" w15:restartNumberingAfterBreak="0">
+  <w:abstractNum w:abstractNumId="91" w15:restartNumberingAfterBreak="0">
     <w:nsid w:val="67486F84"/>
     <w:multiLevelType w:val="multilevel"/>
     <w:tmpl w:val="D590A8E8"/>
@@ -15132,7 +14246,7 @@
       </w:pPr>
     </w:lvl>
   </w:abstractNum>
-  <w:abstractNum w:abstractNumId="87" w15:restartNumberingAfterBreak="0">
+  <w:abstractNum w:abstractNumId="92" w15:restartNumberingAfterBreak="0">
     <w:nsid w:val="68BA6750"/>
     <w:multiLevelType w:val="multilevel"/>
     <w:tmpl w:val="5DDC4328"/>
@@ -15281,7 +14395,7 @@
       </w:rPr>
     </w:lvl>
   </w:abstractNum>
-  <w:abstractNum w:abstractNumId="88" w15:restartNumberingAfterBreak="0">
+  <w:abstractNum w:abstractNumId="93" w15:restartNumberingAfterBreak="0">
     <w:nsid w:val="69302E8C"/>
     <w:multiLevelType w:val="multilevel"/>
     <w:tmpl w:val="F09E8CE6"/>
@@ -15430,7 +14544,7 @@
       </w:rPr>
     </w:lvl>
   </w:abstractNum>
-  <w:abstractNum w:abstractNumId="89" w15:restartNumberingAfterBreak="0">
+  <w:abstractNum w:abstractNumId="94" w15:restartNumberingAfterBreak="0">
     <w:nsid w:val="6AEF2654"/>
     <w:multiLevelType w:val="multilevel"/>
     <w:tmpl w:val="1C6CC0E4"/>
@@ -15579,7 +14693,7 @@
       </w:rPr>
     </w:lvl>
   </w:abstractNum>
-  <w:abstractNum w:abstractNumId="90" w15:restartNumberingAfterBreak="0">
+  <w:abstractNum w:abstractNumId="95" w15:restartNumberingAfterBreak="0">
     <w:nsid w:val="6B462CF7"/>
     <w:multiLevelType w:val="multilevel"/>
     <w:tmpl w:val="696CE9C2"/>
@@ -15728,7 +14842,7 @@
       </w:rPr>
     </w:lvl>
   </w:abstractNum>
-  <w:abstractNum w:abstractNumId="91" w15:restartNumberingAfterBreak="0">
+  <w:abstractNum w:abstractNumId="96" w15:restartNumberingAfterBreak="0">
     <w:nsid w:val="6E9C1F57"/>
     <w:multiLevelType w:val="multilevel"/>
     <w:tmpl w:val="1BF29CAE"/>
@@ -15877,7 +14991,7 @@
       </w:rPr>
     </w:lvl>
   </w:abstractNum>
-  <w:abstractNum w:abstractNumId="92" w15:restartNumberingAfterBreak="0">
+  <w:abstractNum w:abstractNumId="97" w15:restartNumberingAfterBreak="0">
     <w:nsid w:val="6EAF707C"/>
     <w:multiLevelType w:val="multilevel"/>
     <w:tmpl w:val="4EA22E10"/>
@@ -16026,7 +15140,7 @@
       </w:rPr>
     </w:lvl>
   </w:abstractNum>
-  <w:abstractNum w:abstractNumId="93" w15:restartNumberingAfterBreak="0">
+  <w:abstractNum w:abstractNumId="98" w15:restartNumberingAfterBreak="0">
     <w:nsid w:val="6EBA2B06"/>
     <w:multiLevelType w:val="multilevel"/>
     <w:tmpl w:val="A15A8274"/>
@@ -16175,7 +15289,7 @@
       </w:rPr>
     </w:lvl>
   </w:abstractNum>
-  <w:abstractNum w:abstractNumId="94" w15:restartNumberingAfterBreak="0">
+  <w:abstractNum w:abstractNumId="99" w15:restartNumberingAfterBreak="0">
     <w:nsid w:val="6F0149A4"/>
     <w:multiLevelType w:val="multilevel"/>
     <w:tmpl w:val="A9F487D8"/>
@@ -16324,7 +15438,7 @@
       </w:rPr>
     </w:lvl>
   </w:abstractNum>
-  <w:abstractNum w:abstractNumId="95" w15:restartNumberingAfterBreak="0">
+  <w:abstractNum w:abstractNumId="100" w15:restartNumberingAfterBreak="0">
     <w:nsid w:val="6F6128D4"/>
     <w:multiLevelType w:val="multilevel"/>
     <w:tmpl w:val="F33A7AF6"/>
@@ -16473,7 +15587,7 @@
       </w:rPr>
     </w:lvl>
   </w:abstractNum>
-  <w:abstractNum w:abstractNumId="96" w15:restartNumberingAfterBreak="0">
+  <w:abstractNum w:abstractNumId="101" w15:restartNumberingAfterBreak="0">
     <w:nsid w:val="710D51FB"/>
     <w:multiLevelType w:val="multilevel"/>
     <w:tmpl w:val="83BAEC96"/>
@@ -16622,7 +15736,7 @@
       </w:rPr>
     </w:lvl>
   </w:abstractNum>
-  <w:abstractNum w:abstractNumId="97" w15:restartNumberingAfterBreak="0">
+  <w:abstractNum w:abstractNumId="102" w15:restartNumberingAfterBreak="0">
     <w:nsid w:val="713F421D"/>
     <w:multiLevelType w:val="multilevel"/>
     <w:tmpl w:val="21C85692"/>
@@ -16771,7 +15885,7 @@
       </w:rPr>
     </w:lvl>
   </w:abstractNum>
-  <w:abstractNum w:abstractNumId="98" w15:restartNumberingAfterBreak="0">
+  <w:abstractNum w:abstractNumId="103" w15:restartNumberingAfterBreak="0">
     <w:nsid w:val="71477BD2"/>
     <w:multiLevelType w:val="multilevel"/>
     <w:tmpl w:val="DFCE78DC"/>
@@ -16920,7 +16034,7 @@
       </w:rPr>
     </w:lvl>
   </w:abstractNum>
-  <w:abstractNum w:abstractNumId="99" w15:restartNumberingAfterBreak="0">
+  <w:abstractNum w:abstractNumId="104" w15:restartNumberingAfterBreak="0">
     <w:nsid w:val="7160530A"/>
     <w:multiLevelType w:val="multilevel"/>
     <w:tmpl w:val="DCD8C3BA"/>
@@ -17069,7 +16183,7 @@
       </w:rPr>
     </w:lvl>
   </w:abstractNum>
-  <w:abstractNum w:abstractNumId="100" w15:restartNumberingAfterBreak="0">
+  <w:abstractNum w:abstractNumId="105" w15:restartNumberingAfterBreak="0">
     <w:nsid w:val="71C44114"/>
     <w:multiLevelType w:val="multilevel"/>
     <w:tmpl w:val="994A1B20"/>
@@ -17218,7 +16332,7 @@
       </w:rPr>
     </w:lvl>
   </w:abstractNum>
-  <w:abstractNum w:abstractNumId="101" w15:restartNumberingAfterBreak="0">
+  <w:abstractNum w:abstractNumId="106" w15:restartNumberingAfterBreak="0">
     <w:nsid w:val="71FD5144"/>
     <w:multiLevelType w:val="multilevel"/>
     <w:tmpl w:val="C804B5DE"/>
@@ -17367,7 +16481,7 @@
       </w:rPr>
     </w:lvl>
   </w:abstractNum>
-  <w:abstractNum w:abstractNumId="102" w15:restartNumberingAfterBreak="0">
+  <w:abstractNum w:abstractNumId="107" w15:restartNumberingAfterBreak="0">
     <w:nsid w:val="72224C73"/>
     <w:multiLevelType w:val="multilevel"/>
     <w:tmpl w:val="58D08A60"/>
@@ -17480,7 +16594,7 @@
       </w:pPr>
     </w:lvl>
   </w:abstractNum>
-  <w:abstractNum w:abstractNumId="103" w15:restartNumberingAfterBreak="0">
+  <w:abstractNum w:abstractNumId="108" w15:restartNumberingAfterBreak="0">
     <w:nsid w:val="740D7A76"/>
     <w:multiLevelType w:val="multilevel"/>
     <w:tmpl w:val="8EF852C8"/>
@@ -17629,7 +16743,7 @@
       </w:rPr>
     </w:lvl>
   </w:abstractNum>
-  <w:abstractNum w:abstractNumId="104" w15:restartNumberingAfterBreak="0">
+  <w:abstractNum w:abstractNumId="109" w15:restartNumberingAfterBreak="0">
     <w:nsid w:val="747462FC"/>
     <w:multiLevelType w:val="multilevel"/>
     <w:tmpl w:val="4B882E1A"/>
@@ -17778,7 +16892,7 @@
       </w:rPr>
     </w:lvl>
   </w:abstractNum>
-  <w:abstractNum w:abstractNumId="105" w15:restartNumberingAfterBreak="0">
+  <w:abstractNum w:abstractNumId="110" w15:restartNumberingAfterBreak="0">
     <w:nsid w:val="7B345B6E"/>
     <w:multiLevelType w:val="multilevel"/>
     <w:tmpl w:val="9B688D54"/>
@@ -17927,7 +17041,7 @@
       </w:rPr>
     </w:lvl>
   </w:abstractNum>
-  <w:abstractNum w:abstractNumId="106" w15:restartNumberingAfterBreak="0">
+  <w:abstractNum w:abstractNumId="111" w15:restartNumberingAfterBreak="0">
     <w:nsid w:val="7B73489D"/>
     <w:multiLevelType w:val="multilevel"/>
     <w:tmpl w:val="F8A09F6E"/>
@@ -18076,7 +17190,7 @@
       </w:rPr>
     </w:lvl>
   </w:abstractNum>
-  <w:abstractNum w:abstractNumId="107" w15:restartNumberingAfterBreak="0">
+  <w:abstractNum w:abstractNumId="112" w15:restartNumberingAfterBreak="0">
     <w:nsid w:val="7BAE2047"/>
     <w:multiLevelType w:val="multilevel"/>
     <w:tmpl w:val="0DF849A4"/>
@@ -18225,7 +17339,7 @@
       </w:rPr>
     </w:lvl>
   </w:abstractNum>
-  <w:abstractNum w:abstractNumId="108" w15:restartNumberingAfterBreak="0">
+  <w:abstractNum w:abstractNumId="113" w15:restartNumberingAfterBreak="0">
     <w:nsid w:val="7CBF0909"/>
     <w:multiLevelType w:val="multilevel"/>
     <w:tmpl w:val="7D6C07F6"/>
@@ -18374,7 +17488,7 @@
       </w:rPr>
     </w:lvl>
   </w:abstractNum>
-  <w:abstractNum w:abstractNumId="109" w15:restartNumberingAfterBreak="0">
+  <w:abstractNum w:abstractNumId="114" w15:restartNumberingAfterBreak="0">
     <w:nsid w:val="7D877D54"/>
     <w:multiLevelType w:val="hybridMultilevel"/>
     <w:tmpl w:val="CCA2E2F4"/>
@@ -18463,7 +17577,7 @@
       </w:pPr>
     </w:lvl>
   </w:abstractNum>
-  <w:abstractNum w:abstractNumId="110" w15:restartNumberingAfterBreak="0">
+  <w:abstractNum w:abstractNumId="115" w15:restartNumberingAfterBreak="0">
     <w:nsid w:val="7DBD0FA3"/>
     <w:multiLevelType w:val="multilevel"/>
     <w:tmpl w:val="00B20F44"/>
@@ -18612,7 +17726,7 @@
       </w:rPr>
     </w:lvl>
   </w:abstractNum>
-  <w:abstractNum w:abstractNumId="111" w15:restartNumberingAfterBreak="0">
+  <w:abstractNum w:abstractNumId="116" w15:restartNumberingAfterBreak="0">
     <w:nsid w:val="7DE74F26"/>
     <w:multiLevelType w:val="multilevel"/>
     <w:tmpl w:val="36F48224"/>
@@ -18761,7 +17875,7 @@
       </w:rPr>
     </w:lvl>
   </w:abstractNum>
-  <w:abstractNum w:abstractNumId="112" w15:restartNumberingAfterBreak="0">
+  <w:abstractNum w:abstractNumId="117" w15:restartNumberingAfterBreak="0">
     <w:nsid w:val="7E20608D"/>
     <w:multiLevelType w:val="multilevel"/>
     <w:tmpl w:val="91E694F6"/>
@@ -18910,7 +18024,7 @@
       </w:rPr>
     </w:lvl>
   </w:abstractNum>
-  <w:abstractNum w:abstractNumId="113" w15:restartNumberingAfterBreak="0">
+  <w:abstractNum w:abstractNumId="118" w15:restartNumberingAfterBreak="0">
     <w:nsid w:val="7EB54665"/>
     <w:multiLevelType w:val="multilevel"/>
     <w:tmpl w:val="853CBCB2"/>
@@ -19059,7 +18173,7 @@
       </w:rPr>
     </w:lvl>
   </w:abstractNum>
-  <w:abstractNum w:abstractNumId="114" w15:restartNumberingAfterBreak="0">
+  <w:abstractNum w:abstractNumId="119" w15:restartNumberingAfterBreak="0">
     <w:nsid w:val="7F7A3981"/>
     <w:multiLevelType w:val="multilevel"/>
     <w:tmpl w:val="A8E84AEC"/>
@@ -19208,7 +18322,7 @@
       </w:rPr>
     </w:lvl>
   </w:abstractNum>
-  <w:abstractNum w:abstractNumId="115" w15:restartNumberingAfterBreak="0">
+  <w:abstractNum w:abstractNumId="120" w15:restartNumberingAfterBreak="0">
     <w:nsid w:val="7FD30A6D"/>
     <w:multiLevelType w:val="multilevel"/>
     <w:tmpl w:val="44FE2A52"/>
@@ -19357,7 +18471,7 @@
       </w:rPr>
     </w:lvl>
   </w:abstractNum>
-  <w:abstractNum w:abstractNumId="116" w15:restartNumberingAfterBreak="0">
+  <w:abstractNum w:abstractNumId="121" w15:restartNumberingAfterBreak="0">
     <w:nsid w:val="7FE01956"/>
     <w:multiLevelType w:val="multilevel"/>
     <w:tmpl w:val="6D480010"/>
@@ -19507,382 +18621,397 @@
     </w:lvl>
   </w:abstractNum>
   <w:num w:numId="1" w16cid:durableId="1337533077">
-    <w:abstractNumId w:val="109"/>
+    <w:abstractNumId w:val="114"/>
   </w:num>
   <w:num w:numId="2" w16cid:durableId="1793555037">
-    <w:abstractNumId w:val="95"/>
+    <w:abstractNumId w:val="100"/>
   </w:num>
   <w:num w:numId="3" w16cid:durableId="718282262">
-    <w:abstractNumId w:val="9"/>
+    <w:abstractNumId w:val="10"/>
   </w:num>
   <w:num w:numId="4" w16cid:durableId="943339983">
-    <w:abstractNumId w:val="89"/>
+    <w:abstractNumId w:val="94"/>
   </w:num>
   <w:num w:numId="5" w16cid:durableId="107968437">
-    <w:abstractNumId w:val="98"/>
+    <w:abstractNumId w:val="103"/>
   </w:num>
   <w:num w:numId="6" w16cid:durableId="168721958">
-    <w:abstractNumId w:val="32"/>
+    <w:abstractNumId w:val="35"/>
   </w:num>
   <w:num w:numId="7" w16cid:durableId="113712649">
-    <w:abstractNumId w:val="68"/>
+    <w:abstractNumId w:val="73"/>
   </w:num>
   <w:num w:numId="8" w16cid:durableId="582640190">
-    <w:abstractNumId w:val="7"/>
+    <w:abstractNumId w:val="8"/>
   </w:num>
   <w:num w:numId="9" w16cid:durableId="152916619">
-    <w:abstractNumId w:val="42"/>
+    <w:abstractNumId w:val="46"/>
   </w:num>
   <w:num w:numId="10" w16cid:durableId="762261822">
-    <w:abstractNumId w:val="86"/>
+    <w:abstractNumId w:val="91"/>
     <w:lvlOverride w:ilvl="0">
       <w:startOverride w:val="1"/>
     </w:lvlOverride>
   </w:num>
   <w:num w:numId="11" w16cid:durableId="1020283357">
-    <w:abstractNumId w:val="71"/>
+    <w:abstractNumId w:val="76"/>
     <w:lvlOverride w:ilvl="0">
       <w:startOverride w:val="2"/>
     </w:lvlOverride>
   </w:num>
   <w:num w:numId="12" w16cid:durableId="1286541768">
-    <w:abstractNumId w:val="83"/>
+    <w:abstractNumId w:val="88"/>
     <w:lvlOverride w:ilvl="0">
       <w:startOverride w:val="3"/>
     </w:lvlOverride>
   </w:num>
   <w:num w:numId="13" w16cid:durableId="2113356172">
-    <w:abstractNumId w:val="102"/>
+    <w:abstractNumId w:val="107"/>
     <w:lvlOverride w:ilvl="0">
       <w:startOverride w:val="4"/>
     </w:lvlOverride>
   </w:num>
   <w:num w:numId="14" w16cid:durableId="2136874415">
-    <w:abstractNumId w:val="2"/>
+    <w:abstractNumId w:val="3"/>
     <w:lvlOverride w:ilvl="0">
       <w:startOverride w:val="5"/>
     </w:lvlOverride>
   </w:num>
   <w:num w:numId="15" w16cid:durableId="828907185">
-    <w:abstractNumId w:val="23"/>
+    <w:abstractNumId w:val="26"/>
     <w:lvlOverride w:ilvl="0">
       <w:startOverride w:val="6"/>
     </w:lvlOverride>
   </w:num>
   <w:num w:numId="16" w16cid:durableId="155145442">
-    <w:abstractNumId w:val="35"/>
+    <w:abstractNumId w:val="38"/>
     <w:lvlOverride w:ilvl="0">
       <w:startOverride w:val="7"/>
     </w:lvlOverride>
   </w:num>
   <w:num w:numId="17" w16cid:durableId="1207989863">
-    <w:abstractNumId w:val="22"/>
+    <w:abstractNumId w:val="24"/>
     <w:lvlOverride w:ilvl="0">
       <w:startOverride w:val="8"/>
     </w:lvlOverride>
   </w:num>
   <w:num w:numId="18" w16cid:durableId="626669732">
-    <w:abstractNumId w:val="16"/>
+    <w:abstractNumId w:val="17"/>
     <w:lvlOverride w:ilvl="0">
       <w:startOverride w:val="9"/>
     </w:lvlOverride>
   </w:num>
   <w:num w:numId="19" w16cid:durableId="1388802363">
-    <w:abstractNumId w:val="8"/>
+    <w:abstractNumId w:val="9"/>
   </w:num>
   <w:num w:numId="20" w16cid:durableId="943732396">
-    <w:abstractNumId w:val="38"/>
+    <w:abstractNumId w:val="41"/>
   </w:num>
   <w:num w:numId="21" w16cid:durableId="1983002553">
-    <w:abstractNumId w:val="24"/>
+    <w:abstractNumId w:val="27"/>
   </w:num>
   <w:num w:numId="22" w16cid:durableId="566574500">
+    <w:abstractNumId w:val="116"/>
+  </w:num>
+  <w:num w:numId="23" w16cid:durableId="688065765">
+    <w:abstractNumId w:val="95"/>
+  </w:num>
+  <w:num w:numId="24" w16cid:durableId="178156720">
+    <w:abstractNumId w:val="105"/>
+  </w:num>
+  <w:num w:numId="25" w16cid:durableId="969899618">
+    <w:abstractNumId w:val="65"/>
+  </w:num>
+  <w:num w:numId="26" w16cid:durableId="1598362969">
+    <w:abstractNumId w:val="52"/>
+  </w:num>
+  <w:num w:numId="27" w16cid:durableId="1520967003">
+    <w:abstractNumId w:val="47"/>
+  </w:num>
+  <w:num w:numId="28" w16cid:durableId="1697928913">
+    <w:abstractNumId w:val="93"/>
+  </w:num>
+  <w:num w:numId="29" w16cid:durableId="694773428">
+    <w:abstractNumId w:val="69"/>
+  </w:num>
+  <w:num w:numId="30" w16cid:durableId="405155154">
+    <w:abstractNumId w:val="63"/>
+  </w:num>
+  <w:num w:numId="31" w16cid:durableId="215509112">
+    <w:abstractNumId w:val="80"/>
+  </w:num>
+  <w:num w:numId="32" w16cid:durableId="2144231490">
+    <w:abstractNumId w:val="28"/>
+  </w:num>
+  <w:num w:numId="33" w16cid:durableId="1493793942">
+    <w:abstractNumId w:val="31"/>
+  </w:num>
+  <w:num w:numId="34" w16cid:durableId="356154064">
+    <w:abstractNumId w:val="74"/>
+  </w:num>
+  <w:num w:numId="35" w16cid:durableId="1282345730">
+    <w:abstractNumId w:val="77"/>
+  </w:num>
+  <w:num w:numId="36" w16cid:durableId="1736663430">
+    <w:abstractNumId w:val="120"/>
+  </w:num>
+  <w:num w:numId="37" w16cid:durableId="1571380659">
+    <w:abstractNumId w:val="33"/>
+  </w:num>
+  <w:num w:numId="38" w16cid:durableId="726494361">
+    <w:abstractNumId w:val="86"/>
+  </w:num>
+  <w:num w:numId="39" w16cid:durableId="1494295803">
+    <w:abstractNumId w:val="6"/>
+  </w:num>
+  <w:num w:numId="40" w16cid:durableId="23676424">
+    <w:abstractNumId w:val="68"/>
+  </w:num>
+  <w:num w:numId="41" w16cid:durableId="517038939">
+    <w:abstractNumId w:val="96"/>
+  </w:num>
+  <w:num w:numId="42" w16cid:durableId="993487296">
+    <w:abstractNumId w:val="106"/>
+  </w:num>
+  <w:num w:numId="43" w16cid:durableId="1005011229">
+    <w:abstractNumId w:val="51"/>
+  </w:num>
+  <w:num w:numId="44" w16cid:durableId="802498540">
+    <w:abstractNumId w:val="53"/>
+  </w:num>
+  <w:num w:numId="45" w16cid:durableId="82339508">
+    <w:abstractNumId w:val="58"/>
+  </w:num>
+  <w:num w:numId="46" w16cid:durableId="2072384983">
+    <w:abstractNumId w:val="62"/>
+  </w:num>
+  <w:num w:numId="47" w16cid:durableId="1454057268">
+    <w:abstractNumId w:val="7"/>
+  </w:num>
+  <w:num w:numId="48" w16cid:durableId="398022563">
+    <w:abstractNumId w:val="54"/>
+  </w:num>
+  <w:num w:numId="49" w16cid:durableId="747268704">
+    <w:abstractNumId w:val="84"/>
+  </w:num>
+  <w:num w:numId="50" w16cid:durableId="1046563802">
+    <w:abstractNumId w:val="37"/>
+  </w:num>
+  <w:num w:numId="51" w16cid:durableId="145821111">
+    <w:abstractNumId w:val="43"/>
+  </w:num>
+  <w:num w:numId="52" w16cid:durableId="405349558">
+    <w:abstractNumId w:val="90"/>
+  </w:num>
+  <w:num w:numId="53" w16cid:durableId="1819423132">
+    <w:abstractNumId w:val="30"/>
+  </w:num>
+  <w:num w:numId="54" w16cid:durableId="308049392">
+    <w:abstractNumId w:val="81"/>
+  </w:num>
+  <w:num w:numId="55" w16cid:durableId="292322487">
+    <w:abstractNumId w:val="61"/>
+  </w:num>
+  <w:num w:numId="56" w16cid:durableId="846678494">
+    <w:abstractNumId w:val="78"/>
+  </w:num>
+  <w:num w:numId="57" w16cid:durableId="1547061698">
+    <w:abstractNumId w:val="119"/>
+  </w:num>
+  <w:num w:numId="58" w16cid:durableId="40331208">
+    <w:abstractNumId w:val="79"/>
+  </w:num>
+  <w:num w:numId="59" w16cid:durableId="613948108">
+    <w:abstractNumId w:val="55"/>
+  </w:num>
+  <w:num w:numId="60" w16cid:durableId="1058088375">
+    <w:abstractNumId w:val="40"/>
+  </w:num>
+  <w:num w:numId="61" w16cid:durableId="274875399">
+    <w:abstractNumId w:val="36"/>
+  </w:num>
+  <w:num w:numId="62" w16cid:durableId="263998575">
+    <w:abstractNumId w:val="108"/>
+  </w:num>
+  <w:num w:numId="63" w16cid:durableId="2104909755">
+    <w:abstractNumId w:val="101"/>
+  </w:num>
+  <w:num w:numId="64" w16cid:durableId="994336013">
+    <w:abstractNumId w:val="32"/>
+  </w:num>
+  <w:num w:numId="65" w16cid:durableId="570426911">
+    <w:abstractNumId w:val="2"/>
+  </w:num>
+  <w:num w:numId="66" w16cid:durableId="541987400">
+    <w:abstractNumId w:val="11"/>
+  </w:num>
+  <w:num w:numId="67" w16cid:durableId="658391107">
+    <w:abstractNumId w:val="110"/>
+  </w:num>
+  <w:num w:numId="68" w16cid:durableId="1614364805">
+    <w:abstractNumId w:val="113"/>
+  </w:num>
+  <w:num w:numId="69" w16cid:durableId="1886142391">
+    <w:abstractNumId w:val="115"/>
+  </w:num>
+  <w:num w:numId="70" w16cid:durableId="1568808263">
+    <w:abstractNumId w:val="22"/>
+  </w:num>
+  <w:num w:numId="71" w16cid:durableId="1917549229">
+    <w:abstractNumId w:val="70"/>
+  </w:num>
+  <w:num w:numId="72" w16cid:durableId="84349956">
+    <w:abstractNumId w:val="13"/>
+  </w:num>
+  <w:num w:numId="73" w16cid:durableId="1193765881">
+    <w:abstractNumId w:val="20"/>
+  </w:num>
+  <w:num w:numId="74" w16cid:durableId="1801220857">
+    <w:abstractNumId w:val="99"/>
+  </w:num>
+  <w:num w:numId="75" w16cid:durableId="230897256">
+    <w:abstractNumId w:val="12"/>
+  </w:num>
+  <w:num w:numId="76" w16cid:durableId="1710303339">
+    <w:abstractNumId w:val="85"/>
+  </w:num>
+  <w:num w:numId="77" w16cid:durableId="437607389">
+    <w:abstractNumId w:val="64"/>
+  </w:num>
+  <w:num w:numId="78" w16cid:durableId="1791582745">
+    <w:abstractNumId w:val="4"/>
+  </w:num>
+  <w:num w:numId="79" w16cid:durableId="653147508">
+    <w:abstractNumId w:val="34"/>
+  </w:num>
+  <w:num w:numId="80" w16cid:durableId="1576626759">
+    <w:abstractNumId w:val="72"/>
+  </w:num>
+  <w:num w:numId="81" w16cid:durableId="227155446">
+    <w:abstractNumId w:val="109"/>
+  </w:num>
+  <w:num w:numId="82" w16cid:durableId="1937590980">
+    <w:abstractNumId w:val="39"/>
+  </w:num>
+  <w:num w:numId="83" w16cid:durableId="1498960279">
     <w:abstractNumId w:val="111"/>
   </w:num>
-  <w:num w:numId="23" w16cid:durableId="688065765">
-    <w:abstractNumId w:val="90"/>
+  <w:num w:numId="84" w16cid:durableId="1525439458">
+    <w:abstractNumId w:val="75"/>
   </w:num>
-  <w:num w:numId="24" w16cid:durableId="178156720">
-    <w:abstractNumId w:val="100"/>
-  </w:num>
-  <w:num w:numId="25" w16cid:durableId="969899618">
-    <w:abstractNumId w:val="61"/>
-  </w:num>
-  <w:num w:numId="26" w16cid:durableId="1598362969">
+  <w:num w:numId="85" w16cid:durableId="1849714809">
     <w:abstractNumId w:val="48"/>
   </w:num>
-  <w:num w:numId="27" w16cid:durableId="1520967003">
-    <w:abstractNumId w:val="43"/>
+  <w:num w:numId="86" w16cid:durableId="1923878102">
+    <w:abstractNumId w:val="49"/>
   </w:num>
-  <w:num w:numId="28" w16cid:durableId="1697928913">
-    <w:abstractNumId w:val="88"/>
+  <w:num w:numId="87" w16cid:durableId="1490171732">
+    <w:abstractNumId w:val="29"/>
   </w:num>
-  <w:num w:numId="29" w16cid:durableId="694773428">
-    <w:abstractNumId w:val="65"/>
+  <w:num w:numId="88" w16cid:durableId="352533644">
+    <w:abstractNumId w:val="56"/>
   </w:num>
-  <w:num w:numId="30" w16cid:durableId="405155154">
+  <w:num w:numId="89" w16cid:durableId="41487993">
+    <w:abstractNumId w:val="117"/>
+  </w:num>
+  <w:num w:numId="90" w16cid:durableId="1263802678">
+    <w:abstractNumId w:val="102"/>
+  </w:num>
+  <w:num w:numId="91" w16cid:durableId="660155102">
+    <w:abstractNumId w:val="104"/>
+  </w:num>
+  <w:num w:numId="92" w16cid:durableId="1778137938">
+    <w:abstractNumId w:val="44"/>
+  </w:num>
+  <w:num w:numId="93" w16cid:durableId="1107383298">
+    <w:abstractNumId w:val="112"/>
+  </w:num>
+  <w:num w:numId="94" w16cid:durableId="1326323302">
+    <w:abstractNumId w:val="19"/>
+  </w:num>
+  <w:num w:numId="95" w16cid:durableId="1178930679">
+    <w:abstractNumId w:val="5"/>
+  </w:num>
+  <w:num w:numId="96" w16cid:durableId="1802458986">
+    <w:abstractNumId w:val="121"/>
+  </w:num>
+  <w:num w:numId="97" w16cid:durableId="959844699">
+    <w:abstractNumId w:val="66"/>
+  </w:num>
+  <w:num w:numId="98" w16cid:durableId="1481578008">
+    <w:abstractNumId w:val="15"/>
+  </w:num>
+  <w:num w:numId="99" w16cid:durableId="932788740">
+    <w:abstractNumId w:val="57"/>
+  </w:num>
+  <w:num w:numId="100" w16cid:durableId="125702603">
+    <w:abstractNumId w:val="82"/>
+  </w:num>
+  <w:num w:numId="101" w16cid:durableId="1131361091">
+    <w:abstractNumId w:val="60"/>
+  </w:num>
+  <w:num w:numId="102" w16cid:durableId="1828789244">
+    <w:abstractNumId w:val="83"/>
+  </w:num>
+  <w:num w:numId="103" w16cid:durableId="1995599601">
+    <w:abstractNumId w:val="50"/>
+  </w:num>
+  <w:num w:numId="104" w16cid:durableId="1106847277">
+    <w:abstractNumId w:val="89"/>
+  </w:num>
+  <w:num w:numId="105" w16cid:durableId="1510949595">
+    <w:abstractNumId w:val="45"/>
+  </w:num>
+  <w:num w:numId="106" w16cid:durableId="744717300">
+    <w:abstractNumId w:val="67"/>
+  </w:num>
+  <w:num w:numId="107" w16cid:durableId="835535054">
+    <w:abstractNumId w:val="14"/>
+  </w:num>
+  <w:num w:numId="108" w16cid:durableId="826751269">
+    <w:abstractNumId w:val="97"/>
+  </w:num>
+  <w:num w:numId="109" w16cid:durableId="469132481">
+    <w:abstractNumId w:val="16"/>
+  </w:num>
+  <w:num w:numId="110" w16cid:durableId="1562475329">
+    <w:abstractNumId w:val="23"/>
+  </w:num>
+  <w:num w:numId="111" w16cid:durableId="581372341">
     <w:abstractNumId w:val="59"/>
   </w:num>
-  <w:num w:numId="31" w16cid:durableId="215509112">
-    <w:abstractNumId w:val="75"/>
-  </w:num>
-  <w:num w:numId="32" w16cid:durableId="2144231490">
-    <w:abstractNumId w:val="25"/>
-  </w:num>
-  <w:num w:numId="33" w16cid:durableId="1493793942">
-    <w:abstractNumId w:val="28"/>
-  </w:num>
-  <w:num w:numId="34" w16cid:durableId="356154064">
-    <w:abstractNumId w:val="69"/>
-  </w:num>
-  <w:num w:numId="35" w16cid:durableId="1282345730">
-    <w:abstractNumId w:val="72"/>
-  </w:num>
-  <w:num w:numId="36" w16cid:durableId="1736663430">
-    <w:abstractNumId w:val="115"/>
-  </w:num>
-  <w:num w:numId="37" w16cid:durableId="1571380659">
-    <w:abstractNumId w:val="30"/>
-  </w:num>
-  <w:num w:numId="38" w16cid:durableId="726494361">
-    <w:abstractNumId w:val="81"/>
-  </w:num>
-  <w:num w:numId="39" w16cid:durableId="1494295803">
-    <w:abstractNumId w:val="5"/>
-  </w:num>
-  <w:num w:numId="40" w16cid:durableId="23676424">
-    <w:abstractNumId w:val="64"/>
-  </w:num>
-  <w:num w:numId="41" w16cid:durableId="517038939">
-    <w:abstractNumId w:val="91"/>
-  </w:num>
-  <w:num w:numId="42" w16cid:durableId="993487296">
-    <w:abstractNumId w:val="101"/>
-  </w:num>
-  <w:num w:numId="43" w16cid:durableId="1005011229">
-    <w:abstractNumId w:val="47"/>
-  </w:num>
-  <w:num w:numId="44" w16cid:durableId="802498540">
-    <w:abstractNumId w:val="49"/>
-  </w:num>
-  <w:num w:numId="45" w16cid:durableId="82339508">
-    <w:abstractNumId w:val="54"/>
-  </w:num>
-  <w:num w:numId="46" w16cid:durableId="2072384983">
-    <w:abstractNumId w:val="58"/>
-  </w:num>
-  <w:num w:numId="47" w16cid:durableId="1454057268">
-    <w:abstractNumId w:val="6"/>
-  </w:num>
-  <w:num w:numId="48" w16cid:durableId="398022563">
-    <w:abstractNumId w:val="50"/>
-  </w:num>
-  <w:num w:numId="49" w16cid:durableId="747268704">
-    <w:abstractNumId w:val="79"/>
-  </w:num>
-  <w:num w:numId="50" w16cid:durableId="1046563802">
-    <w:abstractNumId w:val="34"/>
-  </w:num>
-  <w:num w:numId="51" w16cid:durableId="145821111">
-    <w:abstractNumId w:val="39"/>
-  </w:num>
-  <w:num w:numId="52" w16cid:durableId="405349558">
-    <w:abstractNumId w:val="85"/>
-  </w:num>
-  <w:num w:numId="53" w16cid:durableId="1819423132">
-    <w:abstractNumId w:val="27"/>
-  </w:num>
-  <w:num w:numId="54" w16cid:durableId="308049392">
-    <w:abstractNumId w:val="76"/>
-  </w:num>
-  <w:num w:numId="55" w16cid:durableId="292322487">
-    <w:abstractNumId w:val="57"/>
-  </w:num>
-  <w:num w:numId="56" w16cid:durableId="846678494">
-    <w:abstractNumId w:val="73"/>
-  </w:num>
-  <w:num w:numId="57" w16cid:durableId="1547061698">
-    <w:abstractNumId w:val="114"/>
-  </w:num>
-  <w:num w:numId="58" w16cid:durableId="40331208">
-    <w:abstractNumId w:val="74"/>
-  </w:num>
-  <w:num w:numId="59" w16cid:durableId="613948108">
-    <w:abstractNumId w:val="51"/>
-  </w:num>
-  <w:num w:numId="60" w16cid:durableId="1058088375">
-    <w:abstractNumId w:val="37"/>
-  </w:num>
-  <w:num w:numId="61" w16cid:durableId="274875399">
-    <w:abstractNumId w:val="33"/>
-  </w:num>
-  <w:num w:numId="62" w16cid:durableId="263998575">
-    <w:abstractNumId w:val="103"/>
-  </w:num>
-  <w:num w:numId="63" w16cid:durableId="2104909755">
-    <w:abstractNumId w:val="96"/>
-  </w:num>
-  <w:num w:numId="64" w16cid:durableId="994336013">
-    <w:abstractNumId w:val="29"/>
-  </w:num>
-  <w:num w:numId="65" w16cid:durableId="570426911">
-    <w:abstractNumId w:val="1"/>
-  </w:num>
-  <w:num w:numId="66" w16cid:durableId="541987400">
-    <w:abstractNumId w:val="10"/>
-  </w:num>
-  <w:num w:numId="67" w16cid:durableId="658391107">
-    <w:abstractNumId w:val="105"/>
-  </w:num>
-  <w:num w:numId="68" w16cid:durableId="1614364805">
-    <w:abstractNumId w:val="108"/>
-  </w:num>
-  <w:num w:numId="69" w16cid:durableId="1886142391">
-    <w:abstractNumId w:val="110"/>
-  </w:num>
-  <w:num w:numId="70" w16cid:durableId="1568808263">
-    <w:abstractNumId w:val="20"/>
-  </w:num>
-  <w:num w:numId="71" w16cid:durableId="1917549229">
-    <w:abstractNumId w:val="66"/>
-  </w:num>
-  <w:num w:numId="72" w16cid:durableId="84349956">
-    <w:abstractNumId w:val="12"/>
-  </w:num>
-  <w:num w:numId="73" w16cid:durableId="1193765881">
-    <w:abstractNumId w:val="19"/>
-  </w:num>
-  <w:num w:numId="74" w16cid:durableId="1801220857">
-    <w:abstractNumId w:val="94"/>
-  </w:num>
-  <w:num w:numId="75" w16cid:durableId="230897256">
-    <w:abstractNumId w:val="11"/>
-  </w:num>
-  <w:num w:numId="76" w16cid:durableId="1710303339">
-    <w:abstractNumId w:val="80"/>
-  </w:num>
-  <w:num w:numId="77" w16cid:durableId="437607389">
-    <w:abstractNumId w:val="60"/>
-  </w:num>
-  <w:num w:numId="78" w16cid:durableId="1791582745">
-    <w:abstractNumId w:val="3"/>
-  </w:num>
-  <w:num w:numId="79" w16cid:durableId="653147508">
-    <w:abstractNumId w:val="31"/>
-  </w:num>
-  <w:num w:numId="80" w16cid:durableId="1576626759">
-    <w:abstractNumId w:val="67"/>
-  </w:num>
-  <w:num w:numId="81" w16cid:durableId="227155446">
-    <w:abstractNumId w:val="104"/>
-  </w:num>
-  <w:num w:numId="82" w16cid:durableId="1937590980">
-    <w:abstractNumId w:val="36"/>
-  </w:num>
-  <w:num w:numId="83" w16cid:durableId="1498960279">
-    <w:abstractNumId w:val="106"/>
-  </w:num>
-  <w:num w:numId="84" w16cid:durableId="1525439458">
-    <w:abstractNumId w:val="70"/>
-  </w:num>
-  <w:num w:numId="85" w16cid:durableId="1849714809">
-    <w:abstractNumId w:val="44"/>
-  </w:num>
-  <w:num w:numId="86" w16cid:durableId="1923878102">
-    <w:abstractNumId w:val="45"/>
-  </w:num>
-  <w:num w:numId="87" w16cid:durableId="1490171732">
-    <w:abstractNumId w:val="26"/>
-  </w:num>
-  <w:num w:numId="88" w16cid:durableId="352533644">
-    <w:abstractNumId w:val="52"/>
-  </w:num>
-  <w:num w:numId="89" w16cid:durableId="41487993">
-    <w:abstractNumId w:val="112"/>
-  </w:num>
-  <w:num w:numId="90" w16cid:durableId="1263802678">
-    <w:abstractNumId w:val="97"/>
-  </w:num>
-  <w:num w:numId="91" w16cid:durableId="660155102">
-    <w:abstractNumId w:val="99"/>
-  </w:num>
-  <w:num w:numId="92" w16cid:durableId="1778137938">
-    <w:abstractNumId w:val="40"/>
-  </w:num>
-  <w:num w:numId="93" w16cid:durableId="1107383298">
-    <w:abstractNumId w:val="107"/>
-  </w:num>
-  <w:num w:numId="94" w16cid:durableId="1326323302">
+  <w:num w:numId="112" w16cid:durableId="183640342">
     <w:abstractNumId w:val="18"/>
   </w:num>
-  <w:num w:numId="95" w16cid:durableId="1178930679">
-    <w:abstractNumId w:val="4"/>
+  <w:num w:numId="113" w16cid:durableId="555363096">
+    <w:abstractNumId w:val="98"/>
   </w:num>
-  <w:num w:numId="96" w16cid:durableId="1802458986">
-    <w:abstractNumId w:val="116"/>
-  </w:num>
-  <w:num w:numId="97" w16cid:durableId="959844699">
-    <w:abstractNumId w:val="62"/>
-  </w:num>
-  <w:num w:numId="98" w16cid:durableId="1481578008">
-    <w:abstractNumId w:val="14"/>
-  </w:num>
-  <w:num w:numId="99" w16cid:durableId="932788740">
-    <w:abstractNumId w:val="53"/>
-  </w:num>
-  <w:num w:numId="100" w16cid:durableId="125702603">
-    <w:abstractNumId w:val="77"/>
-  </w:num>
-  <w:num w:numId="101" w16cid:durableId="1131361091">
-    <w:abstractNumId w:val="56"/>
-  </w:num>
-  <w:num w:numId="102" w16cid:durableId="1828789244">
-    <w:abstractNumId w:val="78"/>
-  </w:num>
-  <w:num w:numId="103" w16cid:durableId="1995599601">
-    <w:abstractNumId w:val="46"/>
-  </w:num>
-  <w:num w:numId="104" w16cid:durableId="1106847277">
-    <w:abstractNumId w:val="84"/>
-  </w:num>
-  <w:num w:numId="105" w16cid:durableId="1510949595">
-    <w:abstractNumId w:val="41"/>
-  </w:num>
-  <w:num w:numId="106" w16cid:durableId="744717300">
-    <w:abstractNumId w:val="63"/>
-  </w:num>
-  <w:num w:numId="107" w16cid:durableId="835535054">
-    <w:abstractNumId w:val="13"/>
-  </w:num>
-  <w:num w:numId="108" w16cid:durableId="826751269">
+  <w:num w:numId="114" w16cid:durableId="1918244046">
     <w:abstractNumId w:val="92"/>
   </w:num>
-  <w:num w:numId="109" w16cid:durableId="469132481">
-    <w:abstractNumId w:val="15"/>
-  </w:num>
-  <w:num w:numId="110" w16cid:durableId="1562475329">
-    <w:abstractNumId w:val="21"/>
-  </w:num>
-  <w:num w:numId="111" w16cid:durableId="581372341">
-    <w:abstractNumId w:val="55"/>
-  </w:num>
-  <w:num w:numId="112" w16cid:durableId="183640342">
-    <w:abstractNumId w:val="17"/>
-  </w:num>
-  <w:num w:numId="113" w16cid:durableId="555363096">
-    <w:abstractNumId w:val="93"/>
-  </w:num>
-  <w:num w:numId="114" w16cid:durableId="1918244046">
+  <w:num w:numId="115" w16cid:durableId="1117023882">
     <w:abstractNumId w:val="87"/>
   </w:num>
-  <w:num w:numId="115" w16cid:durableId="1117023882">
-    <w:abstractNumId w:val="82"/>
-  </w:num>
   <w:num w:numId="116" w16cid:durableId="1151024858">
-    <w:abstractNumId w:val="113"/>
+    <w:abstractNumId w:val="118"/>
   </w:num>
   <w:num w:numId="117" w16cid:durableId="1553494173">
     <w:abstractNumId w:val="0"/>
+  </w:num>
+  <w:num w:numId="118" w16cid:durableId="1471164592">
+    <w:abstractNumId w:val="42"/>
+  </w:num>
+  <w:num w:numId="119" w16cid:durableId="1166869710">
+    <w:abstractNumId w:val="25"/>
+  </w:num>
+  <w:num w:numId="120" w16cid:durableId="1326202672">
+    <w:abstractNumId w:val="1"/>
+  </w:num>
+  <w:num w:numId="121" w16cid:durableId="247928549">
+    <w:abstractNumId w:val="71"/>
+  </w:num>
+  <w:num w:numId="122" w16cid:durableId="925110787">
+    <w:abstractNumId w:val="21"/>
   </w:num>
 </w:numbering>
 </file>

</xml_diff>